<commit_message>
Integration with IDO. Refactor PropertyPicklists to fix reasoning
</commit_message>
<xml_diff>
--- a/CFIHOS_CQ.docx
+++ b/CFIHOS_CQ.docx
@@ -57,7 +57,7 @@
           <w:i/>
           <w:iCs/>
         </w:rPr>
-        <w:t xml:space="preserve">Response: </w:t>
+        <w:t>Response: 496</w:t>
       </w:r>
       <w:r>
         <w:rPr>
@@ -66,7 +66,7 @@
           <w:i/>
           <w:iCs/>
         </w:rPr>
-        <w:t>4961</w:t>
+        <w:t>0</w:t>
       </w:r>
     </w:p>
     <w:p>
@@ -169,13 +169,13 @@
                           <w:p>
                             <w:pPr>
                               <w:pStyle w:val="Contenidodelmarco"/>
-                              <w:overflowPunct w:val="false"/>
-                              <w:bidi w:val="0"/>
-                              <w:rPr>
-                                <w:color w:val="000000"/>
-                              </w:rPr>
-                            </w:pPr>
-                            <w:bookmarkStart w:id="0" w:name="__DdeLink__628_384893485"/>
+                              <w:overflowPunct w:val="true"/>
+                              <w:bidi w:val="0"/>
+                              <w:rPr>
+                                <w:color w:val="000000"/>
+                              </w:rPr>
+                            </w:pPr>
+                            <w:bookmarkStart w:id="0" w:name="__DdeLink__430_886509056"/>
                             <w:r>
                               <w:rPr>
                                 <w:color w:val="000000"/>
@@ -186,7 +186,7 @@
                           <w:p>
                             <w:pPr>
                               <w:pStyle w:val="Contenidodelmarco"/>
-                              <w:overflowPunct w:val="false"/>
+                              <w:overflowPunct w:val="true"/>
                               <w:bidi w:val="0"/>
                               <w:rPr>
                                 <w:color w:val="000000"/>
@@ -202,7 +202,7 @@
                           <w:p>
                             <w:pPr>
                               <w:pStyle w:val="Contenidodelmarco"/>
-                              <w:overflowPunct w:val="false"/>
+                              <w:overflowPunct w:val="true"/>
                               <w:bidi w:val="0"/>
                               <w:rPr>
                                 <w:color w:val="000000"/>
@@ -218,7 +218,7 @@
                           <w:p>
                             <w:pPr>
                               <w:pStyle w:val="Contenidodelmarco"/>
-                              <w:overflowPunct w:val="false"/>
+                              <w:overflowPunct w:val="true"/>
                               <w:bidi w:val="0"/>
                               <w:rPr>
                                 <w:color w:val="000000"/>
@@ -234,14 +234,15 @@
                           <w:p>
                             <w:pPr>
                               <w:pStyle w:val="Contenidodelmarco"/>
-                              <w:overflowPunct w:val="false"/>
-                              <w:bidi w:val="0"/>
-                              <w:rPr>
-                                <w:color w:val="000000"/>
-                              </w:rPr>
-                            </w:pPr>
-                            <w:bookmarkStart w:id="1" w:name="__DdeLink__628_384893485"/>
+                              <w:overflowPunct w:val="true"/>
+                              <w:bidi w:val="0"/>
+                              <w:rPr>
+                                <w:color w:val="000000"/>
+                              </w:rPr>
+                            </w:pPr>
+                            <w:bookmarkStart w:id="1" w:name="__DdeLink__430_886509056"/>
                             <w:bookmarkStart w:id="2" w:name="__DdeLink__185_2895480242"/>
+                            <w:bookmarkStart w:id="3" w:name="__DdeLink__628_384893485"/>
                             <w:r>
                               <w:rPr>
                                 <w:color w:val="000000"/>
@@ -250,6 +251,7 @@
                             </w:r>
                             <w:bookmarkEnd w:id="1"/>
                             <w:bookmarkEnd w:id="2"/>
+                            <w:bookmarkEnd w:id="3"/>
                           </w:p>
                         </w:txbxContent>
                       </wps:txbx>
@@ -272,13 +274,13 @@
                     <w:p>
                       <w:pPr>
                         <w:pStyle w:val="Contenidodelmarco"/>
-                        <w:overflowPunct w:val="false"/>
-                        <w:bidi w:val="0"/>
-                        <w:rPr>
-                          <w:color w:val="000000"/>
-                        </w:rPr>
-                      </w:pPr>
-                      <w:bookmarkStart w:id="3" w:name="__DdeLink__628_384893485"/>
+                        <w:overflowPunct w:val="true"/>
+                        <w:bidi w:val="0"/>
+                        <w:rPr>
+                          <w:color w:val="000000"/>
+                        </w:rPr>
+                      </w:pPr>
+                      <w:bookmarkStart w:id="4" w:name="__DdeLink__430_886509056"/>
                       <w:r>
                         <w:rPr>
                           <w:color w:val="000000"/>
@@ -289,7 +291,7 @@
                     <w:p>
                       <w:pPr>
                         <w:pStyle w:val="Contenidodelmarco"/>
-                        <w:overflowPunct w:val="false"/>
+                        <w:overflowPunct w:val="true"/>
                         <w:bidi w:val="0"/>
                         <w:rPr>
                           <w:color w:val="000000"/>
@@ -305,7 +307,7 @@
                     <w:p>
                       <w:pPr>
                         <w:pStyle w:val="Contenidodelmarco"/>
-                        <w:overflowPunct w:val="false"/>
+                        <w:overflowPunct w:val="true"/>
                         <w:bidi w:val="0"/>
                         <w:rPr>
                           <w:color w:val="000000"/>
@@ -321,7 +323,7 @@
                     <w:p>
                       <w:pPr>
                         <w:pStyle w:val="Contenidodelmarco"/>
-                        <w:overflowPunct w:val="false"/>
+                        <w:overflowPunct w:val="true"/>
                         <w:bidi w:val="0"/>
                         <w:rPr>
                           <w:color w:val="000000"/>
@@ -337,22 +339,24 @@
                     <w:p>
                       <w:pPr>
                         <w:pStyle w:val="Contenidodelmarco"/>
-                        <w:overflowPunct w:val="false"/>
-                        <w:bidi w:val="0"/>
-                        <w:rPr>
-                          <w:color w:val="000000"/>
-                        </w:rPr>
-                      </w:pPr>
-                      <w:bookmarkStart w:id="4" w:name="__DdeLink__628_384893485"/>
-                      <w:bookmarkStart w:id="5" w:name="__DdeLink__185_2895480242"/>
+                        <w:overflowPunct w:val="true"/>
+                        <w:bidi w:val="0"/>
+                        <w:rPr>
+                          <w:color w:val="000000"/>
+                        </w:rPr>
+                      </w:pPr>
+                      <w:bookmarkStart w:id="5" w:name="__DdeLink__430_886509056"/>
+                      <w:bookmarkStart w:id="6" w:name="__DdeLink__185_2895480242"/>
+                      <w:bookmarkStart w:id="7" w:name="__DdeLink__628_384893485"/>
                       <w:r>
                         <w:rPr>
                           <w:color w:val="000000"/>
                         </w:rPr>
                         <w:t>}</w:t>
                       </w:r>
-                      <w:bookmarkEnd w:id="4"/>
                       <w:bookmarkEnd w:id="5"/>
+                      <w:bookmarkEnd w:id="6"/>
+                      <w:bookmarkEnd w:id="7"/>
                     </w:p>
                   </w:txbxContent>
                 </v:textbox>
@@ -418,16 +422,7 @@
           <w:i/>
           <w:iCs/>
         </w:rPr>
-        <w:t>Response: 1</w:t>
-      </w:r>
-      <w:r>
-        <w:rPr>
-          <w:b/>
-          <w:bCs/>
-          <w:i/>
-          <w:iCs/>
-        </w:rPr>
-        <w:t>400</w:t>
+        <w:t>Response: 1400</w:t>
       </w:r>
     </w:p>
     <w:p>
@@ -519,13 +514,13 @@
                           <w:p>
                             <w:pPr>
                               <w:pStyle w:val="Contenidodelmarco"/>
-                              <w:overflowPunct w:val="false"/>
-                              <w:bidi w:val="0"/>
-                              <w:rPr>
-                                <w:color w:val="000000"/>
-                              </w:rPr>
-                            </w:pPr>
-                            <w:bookmarkStart w:id="6" w:name="__DdeLink__631_384893485"/>
+                              <w:overflowPunct w:val="true"/>
+                              <w:bidi w:val="0"/>
+                              <w:rPr>
+                                <w:color w:val="000000"/>
+                              </w:rPr>
+                            </w:pPr>
+                            <w:bookmarkStart w:id="8" w:name="__DdeLink__434_886509056"/>
                             <w:r>
                               <w:rPr>
                                 <w:color w:val="000000"/>
@@ -536,7 +531,7 @@
                           <w:p>
                             <w:pPr>
                               <w:pStyle w:val="Contenidodelmarco"/>
-                              <w:overflowPunct w:val="false"/>
+                              <w:overflowPunct w:val="true"/>
                               <w:bidi w:val="0"/>
                               <w:rPr>
                                 <w:color w:val="000000"/>
@@ -552,7 +547,7 @@
                           <w:p>
                             <w:pPr>
                               <w:pStyle w:val="Contenidodelmarco"/>
-                              <w:overflowPunct w:val="false"/>
+                              <w:overflowPunct w:val="true"/>
                               <w:bidi w:val="0"/>
                               <w:rPr>
                                 <w:color w:val="000000"/>
@@ -568,7 +563,7 @@
                           <w:p>
                             <w:pPr>
                               <w:pStyle w:val="Contenidodelmarco"/>
-                              <w:overflowPunct w:val="false"/>
+                              <w:overflowPunct w:val="true"/>
                               <w:bidi w:val="0"/>
                               <w:rPr>
                                 <w:color w:val="000000"/>
@@ -584,7 +579,7 @@
                           <w:p>
                             <w:pPr>
                               <w:pStyle w:val="Contenidodelmarco"/>
-                              <w:overflowPunct w:val="false"/>
+                              <w:overflowPunct w:val="true"/>
                               <w:bidi w:val="0"/>
                               <w:rPr>
                                 <w:color w:val="000000"/>
@@ -600,7 +595,7 @@
                           <w:p>
                             <w:pPr>
                               <w:pStyle w:val="Contenidodelmarco"/>
-                              <w:overflowPunct w:val="false"/>
+                              <w:overflowPunct w:val="true"/>
                               <w:bidi w:val="0"/>
                               <w:rPr>
                                 <w:color w:val="000000"/>
@@ -616,7 +611,7 @@
                           <w:p>
                             <w:pPr>
                               <w:pStyle w:val="Contenidodelmarco"/>
-                              <w:overflowPunct w:val="false"/>
+                              <w:overflowPunct w:val="true"/>
                               <w:bidi w:val="0"/>
                               <w:rPr>
                                 <w:color w:val="000000"/>
@@ -632,7 +627,7 @@
                           <w:p>
                             <w:pPr>
                               <w:pStyle w:val="Contenidodelmarco"/>
-                              <w:overflowPunct w:val="false"/>
+                              <w:overflowPunct w:val="true"/>
                               <w:bidi w:val="0"/>
                               <w:rPr>
                                 <w:color w:val="000000"/>
@@ -648,7 +643,7 @@
                           <w:p>
                             <w:pPr>
                               <w:pStyle w:val="Contenidodelmarco"/>
-                              <w:overflowPunct w:val="false"/>
+                              <w:overflowPunct w:val="true"/>
                               <w:bidi w:val="0"/>
                               <w:rPr>
                                 <w:color w:val="000000"/>
@@ -664,7 +659,7 @@
                           <w:p>
                             <w:pPr>
                               <w:pStyle w:val="Contenidodelmarco"/>
-                              <w:overflowPunct w:val="false"/>
+                              <w:overflowPunct w:val="true"/>
                               <w:bidi w:val="0"/>
                               <w:rPr>
                                 <w:color w:val="000000"/>
@@ -680,7 +675,7 @@
                           <w:p>
                             <w:pPr>
                               <w:pStyle w:val="Contenidodelmarco"/>
-                              <w:overflowPunct w:val="false"/>
+                              <w:overflowPunct w:val="true"/>
                               <w:bidi w:val="0"/>
                               <w:rPr>
                                 <w:color w:val="000000"/>
@@ -696,7 +691,7 @@
                           <w:p>
                             <w:pPr>
                               <w:pStyle w:val="Contenidodelmarco"/>
-                              <w:overflowPunct w:val="false"/>
+                              <w:overflowPunct w:val="true"/>
                               <w:bidi w:val="0"/>
                               <w:rPr>
                                 <w:color w:val="000000"/>
@@ -712,7 +707,7 @@
                           <w:p>
                             <w:pPr>
                               <w:pStyle w:val="Contenidodelmarco"/>
-                              <w:overflowPunct w:val="false"/>
+                              <w:overflowPunct w:val="true"/>
                               <w:bidi w:val="0"/>
                               <w:rPr>
                                 <w:color w:val="000000"/>
@@ -728,7 +723,7 @@
                           <w:p>
                             <w:pPr>
                               <w:pStyle w:val="Contenidodelmarco"/>
-                              <w:overflowPunct w:val="false"/>
+                              <w:overflowPunct w:val="true"/>
                               <w:bidi w:val="0"/>
                               <w:rPr>
                                 <w:color w:val="000000"/>
@@ -744,7 +739,7 @@
                           <w:p>
                             <w:pPr>
                               <w:pStyle w:val="Contenidodelmarco"/>
-                              <w:overflowPunct w:val="false"/>
+                              <w:overflowPunct w:val="true"/>
                               <w:bidi w:val="0"/>
                               <w:rPr>
                                 <w:color w:val="000000"/>
@@ -760,7 +755,7 @@
                           <w:p>
                             <w:pPr>
                               <w:pStyle w:val="Contenidodelmarco"/>
-                              <w:overflowPunct w:val="false"/>
+                              <w:overflowPunct w:val="true"/>
                               <w:bidi w:val="0"/>
                               <w:rPr>
                                 <w:color w:val="000000"/>
@@ -776,7 +771,7 @@
                           <w:p>
                             <w:pPr>
                               <w:pStyle w:val="Contenidodelmarco"/>
-                              <w:overflowPunct w:val="false"/>
+                              <w:overflowPunct w:val="true"/>
                               <w:bidi w:val="0"/>
                               <w:rPr>
                                 <w:color w:val="000000"/>
@@ -792,7 +787,7 @@
                           <w:p>
                             <w:pPr>
                               <w:pStyle w:val="Contenidodelmarco"/>
-                              <w:overflowPunct w:val="false"/>
+                              <w:overflowPunct w:val="true"/>
                               <w:bidi w:val="0"/>
                               <w:rPr>
                                 <w:color w:val="000000"/>
@@ -808,7 +803,7 @@
                           <w:p>
                             <w:pPr>
                               <w:pStyle w:val="Contenidodelmarco"/>
-                              <w:overflowPunct w:val="false"/>
+                              <w:overflowPunct w:val="true"/>
                               <w:bidi w:val="0"/>
                               <w:rPr>
                                 <w:color w:val="000000"/>
@@ -824,7 +819,7 @@
                           <w:p>
                             <w:pPr>
                               <w:pStyle w:val="Contenidodelmarco"/>
-                              <w:overflowPunct w:val="false"/>
+                              <w:overflowPunct w:val="true"/>
                               <w:bidi w:val="0"/>
                               <w:rPr>
                                 <w:color w:val="000000"/>
@@ -840,22 +835,24 @@
                           <w:p>
                             <w:pPr>
                               <w:pStyle w:val="Contenidodelmarco"/>
-                              <w:overflowPunct w:val="false"/>
-                              <w:bidi w:val="0"/>
-                              <w:rPr>
-                                <w:color w:val="000000"/>
-                              </w:rPr>
-                            </w:pPr>
-                            <w:bookmarkStart w:id="7" w:name="__DdeLink__631_384893485"/>
-                            <w:bookmarkStart w:id="8" w:name="__DdeLink__187_2895480242"/>
+                              <w:overflowPunct w:val="true"/>
+                              <w:bidi w:val="0"/>
+                              <w:rPr>
+                                <w:color w:val="000000"/>
+                              </w:rPr>
+                            </w:pPr>
+                            <w:bookmarkStart w:id="9" w:name="__DdeLink__434_886509056"/>
+                            <w:bookmarkStart w:id="10" w:name="__DdeLink__187_2895480242"/>
+                            <w:bookmarkStart w:id="11" w:name="__DdeLink__631_384893485"/>
                             <w:r>
                               <w:rPr>
                                 <w:color w:val="000000"/>
                               </w:rPr>
                               <w:t>}</w:t>
                             </w:r>
-                            <w:bookmarkEnd w:id="7"/>
-                            <w:bookmarkEnd w:id="8"/>
+                            <w:bookmarkEnd w:id="9"/>
+                            <w:bookmarkEnd w:id="10"/>
+                            <w:bookmarkEnd w:id="11"/>
                           </w:p>
                         </w:txbxContent>
                       </wps:txbx>
@@ -878,13 +875,13 @@
                     <w:p>
                       <w:pPr>
                         <w:pStyle w:val="Contenidodelmarco"/>
-                        <w:overflowPunct w:val="false"/>
-                        <w:bidi w:val="0"/>
-                        <w:rPr>
-                          <w:color w:val="000000"/>
-                        </w:rPr>
-                      </w:pPr>
-                      <w:bookmarkStart w:id="9" w:name="__DdeLink__631_384893485"/>
+                        <w:overflowPunct w:val="true"/>
+                        <w:bidi w:val="0"/>
+                        <w:rPr>
+                          <w:color w:val="000000"/>
+                        </w:rPr>
+                      </w:pPr>
+                      <w:bookmarkStart w:id="12" w:name="__DdeLink__434_886509056"/>
                       <w:r>
                         <w:rPr>
                           <w:color w:val="000000"/>
@@ -895,7 +892,7 @@
                     <w:p>
                       <w:pPr>
                         <w:pStyle w:val="Contenidodelmarco"/>
-                        <w:overflowPunct w:val="false"/>
+                        <w:overflowPunct w:val="true"/>
                         <w:bidi w:val="0"/>
                         <w:rPr>
                           <w:color w:val="000000"/>
@@ -911,7 +908,7 @@
                     <w:p>
                       <w:pPr>
                         <w:pStyle w:val="Contenidodelmarco"/>
-                        <w:overflowPunct w:val="false"/>
+                        <w:overflowPunct w:val="true"/>
                         <w:bidi w:val="0"/>
                         <w:rPr>
                           <w:color w:val="000000"/>
@@ -927,7 +924,7 @@
                     <w:p>
                       <w:pPr>
                         <w:pStyle w:val="Contenidodelmarco"/>
-                        <w:overflowPunct w:val="false"/>
+                        <w:overflowPunct w:val="true"/>
                         <w:bidi w:val="0"/>
                         <w:rPr>
                           <w:color w:val="000000"/>
@@ -943,7 +940,7 @@
                     <w:p>
                       <w:pPr>
                         <w:pStyle w:val="Contenidodelmarco"/>
-                        <w:overflowPunct w:val="false"/>
+                        <w:overflowPunct w:val="true"/>
                         <w:bidi w:val="0"/>
                         <w:rPr>
                           <w:color w:val="000000"/>
@@ -959,7 +956,7 @@
                     <w:p>
                       <w:pPr>
                         <w:pStyle w:val="Contenidodelmarco"/>
-                        <w:overflowPunct w:val="false"/>
+                        <w:overflowPunct w:val="true"/>
                         <w:bidi w:val="0"/>
                         <w:rPr>
                           <w:color w:val="000000"/>
@@ -975,7 +972,7 @@
                     <w:p>
                       <w:pPr>
                         <w:pStyle w:val="Contenidodelmarco"/>
-                        <w:overflowPunct w:val="false"/>
+                        <w:overflowPunct w:val="true"/>
                         <w:bidi w:val="0"/>
                         <w:rPr>
                           <w:color w:val="000000"/>
@@ -991,7 +988,7 @@
                     <w:p>
                       <w:pPr>
                         <w:pStyle w:val="Contenidodelmarco"/>
-                        <w:overflowPunct w:val="false"/>
+                        <w:overflowPunct w:val="true"/>
                         <w:bidi w:val="0"/>
                         <w:rPr>
                           <w:color w:val="000000"/>
@@ -1007,7 +1004,7 @@
                     <w:p>
                       <w:pPr>
                         <w:pStyle w:val="Contenidodelmarco"/>
-                        <w:overflowPunct w:val="false"/>
+                        <w:overflowPunct w:val="true"/>
                         <w:bidi w:val="0"/>
                         <w:rPr>
                           <w:color w:val="000000"/>
@@ -1023,7 +1020,7 @@
                     <w:p>
                       <w:pPr>
                         <w:pStyle w:val="Contenidodelmarco"/>
-                        <w:overflowPunct w:val="false"/>
+                        <w:overflowPunct w:val="true"/>
                         <w:bidi w:val="0"/>
                         <w:rPr>
                           <w:color w:val="000000"/>
@@ -1039,7 +1036,7 @@
                     <w:p>
                       <w:pPr>
                         <w:pStyle w:val="Contenidodelmarco"/>
-                        <w:overflowPunct w:val="false"/>
+                        <w:overflowPunct w:val="true"/>
                         <w:bidi w:val="0"/>
                         <w:rPr>
                           <w:color w:val="000000"/>
@@ -1055,7 +1052,7 @@
                     <w:p>
                       <w:pPr>
                         <w:pStyle w:val="Contenidodelmarco"/>
-                        <w:overflowPunct w:val="false"/>
+                        <w:overflowPunct w:val="true"/>
                         <w:bidi w:val="0"/>
                         <w:rPr>
                           <w:color w:val="000000"/>
@@ -1071,7 +1068,7 @@
                     <w:p>
                       <w:pPr>
                         <w:pStyle w:val="Contenidodelmarco"/>
-                        <w:overflowPunct w:val="false"/>
+                        <w:overflowPunct w:val="true"/>
                         <w:bidi w:val="0"/>
                         <w:rPr>
                           <w:color w:val="000000"/>
@@ -1087,7 +1084,7 @@
                     <w:p>
                       <w:pPr>
                         <w:pStyle w:val="Contenidodelmarco"/>
-                        <w:overflowPunct w:val="false"/>
+                        <w:overflowPunct w:val="true"/>
                         <w:bidi w:val="0"/>
                         <w:rPr>
                           <w:color w:val="000000"/>
@@ -1103,7 +1100,7 @@
                     <w:p>
                       <w:pPr>
                         <w:pStyle w:val="Contenidodelmarco"/>
-                        <w:overflowPunct w:val="false"/>
+                        <w:overflowPunct w:val="true"/>
                         <w:bidi w:val="0"/>
                         <w:rPr>
                           <w:color w:val="000000"/>
@@ -1119,7 +1116,7 @@
                     <w:p>
                       <w:pPr>
                         <w:pStyle w:val="Contenidodelmarco"/>
-                        <w:overflowPunct w:val="false"/>
+                        <w:overflowPunct w:val="true"/>
                         <w:bidi w:val="0"/>
                         <w:rPr>
                           <w:color w:val="000000"/>
@@ -1135,7 +1132,7 @@
                     <w:p>
                       <w:pPr>
                         <w:pStyle w:val="Contenidodelmarco"/>
-                        <w:overflowPunct w:val="false"/>
+                        <w:overflowPunct w:val="true"/>
                         <w:bidi w:val="0"/>
                         <w:rPr>
                           <w:color w:val="000000"/>
@@ -1151,7 +1148,7 @@
                     <w:p>
                       <w:pPr>
                         <w:pStyle w:val="Contenidodelmarco"/>
-                        <w:overflowPunct w:val="false"/>
+                        <w:overflowPunct w:val="true"/>
                         <w:bidi w:val="0"/>
                         <w:rPr>
                           <w:color w:val="000000"/>
@@ -1167,7 +1164,7 @@
                     <w:p>
                       <w:pPr>
                         <w:pStyle w:val="Contenidodelmarco"/>
-                        <w:overflowPunct w:val="false"/>
+                        <w:overflowPunct w:val="true"/>
                         <w:bidi w:val="0"/>
                         <w:rPr>
                           <w:color w:val="000000"/>
@@ -1183,7 +1180,7 @@
                     <w:p>
                       <w:pPr>
                         <w:pStyle w:val="Contenidodelmarco"/>
-                        <w:overflowPunct w:val="false"/>
+                        <w:overflowPunct w:val="true"/>
                         <w:bidi w:val="0"/>
                         <w:rPr>
                           <w:color w:val="000000"/>
@@ -1199,22 +1196,24 @@
                     <w:p>
                       <w:pPr>
                         <w:pStyle w:val="Contenidodelmarco"/>
-                        <w:overflowPunct w:val="false"/>
-                        <w:bidi w:val="0"/>
-                        <w:rPr>
-                          <w:color w:val="000000"/>
-                        </w:rPr>
-                      </w:pPr>
-                      <w:bookmarkStart w:id="10" w:name="__DdeLink__631_384893485"/>
-                      <w:bookmarkStart w:id="11" w:name="__DdeLink__187_2895480242"/>
+                        <w:overflowPunct w:val="true"/>
+                        <w:bidi w:val="0"/>
+                        <w:rPr>
+                          <w:color w:val="000000"/>
+                        </w:rPr>
+                      </w:pPr>
+                      <w:bookmarkStart w:id="13" w:name="__DdeLink__434_886509056"/>
+                      <w:bookmarkStart w:id="14" w:name="__DdeLink__187_2895480242"/>
+                      <w:bookmarkStart w:id="15" w:name="__DdeLink__631_384893485"/>
                       <w:r>
                         <w:rPr>
                           <w:color w:val="000000"/>
                         </w:rPr>
                         <w:t>}</w:t>
                       </w:r>
-                      <w:bookmarkEnd w:id="10"/>
-                      <w:bookmarkEnd w:id="11"/>
+                      <w:bookmarkEnd w:id="13"/>
+                      <w:bookmarkEnd w:id="14"/>
+                      <w:bookmarkEnd w:id="15"/>
                     </w:p>
                   </w:txbxContent>
                 </v:textbox>
@@ -1429,13 +1428,13 @@
                           <w:p>
                             <w:pPr>
                               <w:pStyle w:val="Contenidodelmarco"/>
-                              <w:overflowPunct w:val="false"/>
-                              <w:bidi w:val="0"/>
-                              <w:rPr>
-                                <w:color w:val="000000"/>
-                              </w:rPr>
-                            </w:pPr>
-                            <w:bookmarkStart w:id="12" w:name="__DdeLink__634_384893485"/>
+                              <w:overflowPunct w:val="true"/>
+                              <w:bidi w:val="0"/>
+                              <w:rPr>
+                                <w:color w:val="000000"/>
+                              </w:rPr>
+                            </w:pPr>
+                            <w:bookmarkStart w:id="16" w:name="__DdeLink__438_886509056"/>
                             <w:r>
                               <w:rPr>
                                 <w:color w:val="000000"/>
@@ -1446,7 +1445,7 @@
                           <w:p>
                             <w:pPr>
                               <w:pStyle w:val="Contenidodelmarco"/>
-                              <w:overflowPunct w:val="false"/>
+                              <w:overflowPunct w:val="true"/>
                               <w:bidi w:val="0"/>
                               <w:rPr>
                                 <w:color w:val="000000"/>
@@ -1462,7 +1461,7 @@
                           <w:p>
                             <w:pPr>
                               <w:pStyle w:val="Contenidodelmarco"/>
-                              <w:overflowPunct w:val="false"/>
+                              <w:overflowPunct w:val="true"/>
                               <w:bidi w:val="0"/>
                               <w:rPr>
                                 <w:color w:val="000000"/>
@@ -1478,7 +1477,7 @@
                           <w:p>
                             <w:pPr>
                               <w:pStyle w:val="Contenidodelmarco"/>
-                              <w:overflowPunct w:val="false"/>
+                              <w:overflowPunct w:val="true"/>
                               <w:bidi w:val="0"/>
                               <w:rPr>
                                 <w:color w:val="000000"/>
@@ -1494,7 +1493,7 @@
                           <w:p>
                             <w:pPr>
                               <w:pStyle w:val="Contenidodelmarco"/>
-                              <w:overflowPunct w:val="false"/>
+                              <w:overflowPunct w:val="true"/>
                               <w:bidi w:val="0"/>
                               <w:rPr>
                                 <w:color w:val="000000"/>
@@ -1510,7 +1509,7 @@
                           <w:p>
                             <w:pPr>
                               <w:pStyle w:val="Contenidodelmarco"/>
-                              <w:overflowPunct w:val="false"/>
+                              <w:overflowPunct w:val="true"/>
                               <w:bidi w:val="0"/>
                               <w:rPr>
                                 <w:color w:val="000000"/>
@@ -1526,7 +1525,7 @@
                           <w:p>
                             <w:pPr>
                               <w:pStyle w:val="Contenidodelmarco"/>
-                              <w:overflowPunct w:val="false"/>
+                              <w:overflowPunct w:val="true"/>
                               <w:bidi w:val="0"/>
                               <w:rPr>
                                 <w:color w:val="000000"/>
@@ -1542,7 +1541,7 @@
                           <w:p>
                             <w:pPr>
                               <w:pStyle w:val="Contenidodelmarco"/>
-                              <w:overflowPunct w:val="false"/>
+                              <w:overflowPunct w:val="true"/>
                               <w:bidi w:val="0"/>
                               <w:rPr>
                                 <w:color w:val="000000"/>
@@ -1558,7 +1557,7 @@
                           <w:p>
                             <w:pPr>
                               <w:pStyle w:val="Contenidodelmarco"/>
-                              <w:overflowPunct w:val="false"/>
+                              <w:overflowPunct w:val="true"/>
                               <w:bidi w:val="0"/>
                               <w:rPr>
                                 <w:color w:val="000000"/>
@@ -1574,22 +1573,24 @@
                           <w:p>
                             <w:pPr>
                               <w:pStyle w:val="Contenidodelmarco"/>
-                              <w:overflowPunct w:val="false"/>
-                              <w:bidi w:val="0"/>
-                              <w:rPr>
-                                <w:color w:val="000000"/>
-                              </w:rPr>
-                            </w:pPr>
-                            <w:bookmarkStart w:id="13" w:name="__DdeLink__634_384893485"/>
-                            <w:bookmarkStart w:id="14" w:name="__DdeLink__189_2895480242"/>
+                              <w:overflowPunct w:val="true"/>
+                              <w:bidi w:val="0"/>
+                              <w:rPr>
+                                <w:color w:val="000000"/>
+                              </w:rPr>
+                            </w:pPr>
+                            <w:bookmarkStart w:id="17" w:name="__DdeLink__438_886509056"/>
+                            <w:bookmarkStart w:id="18" w:name="__DdeLink__189_2895480242"/>
+                            <w:bookmarkStart w:id="19" w:name="__DdeLink__634_384893485"/>
                             <w:r>
                               <w:rPr>
                                 <w:color w:val="000000"/>
                               </w:rPr>
                               <w:t>}</w:t>
                             </w:r>
-                            <w:bookmarkEnd w:id="13"/>
-                            <w:bookmarkEnd w:id="14"/>
+                            <w:bookmarkEnd w:id="17"/>
+                            <w:bookmarkEnd w:id="18"/>
+                            <w:bookmarkEnd w:id="19"/>
                           </w:p>
                         </w:txbxContent>
                       </wps:txbx>
@@ -1612,13 +1613,13 @@
                     <w:p>
                       <w:pPr>
                         <w:pStyle w:val="Contenidodelmarco"/>
-                        <w:overflowPunct w:val="false"/>
-                        <w:bidi w:val="0"/>
-                        <w:rPr>
-                          <w:color w:val="000000"/>
-                        </w:rPr>
-                      </w:pPr>
-                      <w:bookmarkStart w:id="15" w:name="__DdeLink__634_384893485"/>
+                        <w:overflowPunct w:val="true"/>
+                        <w:bidi w:val="0"/>
+                        <w:rPr>
+                          <w:color w:val="000000"/>
+                        </w:rPr>
+                      </w:pPr>
+                      <w:bookmarkStart w:id="20" w:name="__DdeLink__438_886509056"/>
                       <w:r>
                         <w:rPr>
                           <w:color w:val="000000"/>
@@ -1629,7 +1630,7 @@
                     <w:p>
                       <w:pPr>
                         <w:pStyle w:val="Contenidodelmarco"/>
-                        <w:overflowPunct w:val="false"/>
+                        <w:overflowPunct w:val="true"/>
                         <w:bidi w:val="0"/>
                         <w:rPr>
                           <w:color w:val="000000"/>
@@ -1645,7 +1646,7 @@
                     <w:p>
                       <w:pPr>
                         <w:pStyle w:val="Contenidodelmarco"/>
-                        <w:overflowPunct w:val="false"/>
+                        <w:overflowPunct w:val="true"/>
                         <w:bidi w:val="0"/>
                         <w:rPr>
                           <w:color w:val="000000"/>
@@ -1661,7 +1662,7 @@
                     <w:p>
                       <w:pPr>
                         <w:pStyle w:val="Contenidodelmarco"/>
-                        <w:overflowPunct w:val="false"/>
+                        <w:overflowPunct w:val="true"/>
                         <w:bidi w:val="0"/>
                         <w:rPr>
                           <w:color w:val="000000"/>
@@ -1677,7 +1678,7 @@
                     <w:p>
                       <w:pPr>
                         <w:pStyle w:val="Contenidodelmarco"/>
-                        <w:overflowPunct w:val="false"/>
+                        <w:overflowPunct w:val="true"/>
                         <w:bidi w:val="0"/>
                         <w:rPr>
                           <w:color w:val="000000"/>
@@ -1693,7 +1694,7 @@
                     <w:p>
                       <w:pPr>
                         <w:pStyle w:val="Contenidodelmarco"/>
-                        <w:overflowPunct w:val="false"/>
+                        <w:overflowPunct w:val="true"/>
                         <w:bidi w:val="0"/>
                         <w:rPr>
                           <w:color w:val="000000"/>
@@ -1709,7 +1710,7 @@
                     <w:p>
                       <w:pPr>
                         <w:pStyle w:val="Contenidodelmarco"/>
-                        <w:overflowPunct w:val="false"/>
+                        <w:overflowPunct w:val="true"/>
                         <w:bidi w:val="0"/>
                         <w:rPr>
                           <w:color w:val="000000"/>
@@ -1725,7 +1726,7 @@
                     <w:p>
                       <w:pPr>
                         <w:pStyle w:val="Contenidodelmarco"/>
-                        <w:overflowPunct w:val="false"/>
+                        <w:overflowPunct w:val="true"/>
                         <w:bidi w:val="0"/>
                         <w:rPr>
                           <w:color w:val="000000"/>
@@ -1741,7 +1742,7 @@
                     <w:p>
                       <w:pPr>
                         <w:pStyle w:val="Contenidodelmarco"/>
-                        <w:overflowPunct w:val="false"/>
+                        <w:overflowPunct w:val="true"/>
                         <w:bidi w:val="0"/>
                         <w:rPr>
                           <w:color w:val="000000"/>
@@ -1757,22 +1758,24 @@
                     <w:p>
                       <w:pPr>
                         <w:pStyle w:val="Contenidodelmarco"/>
-                        <w:overflowPunct w:val="false"/>
-                        <w:bidi w:val="0"/>
-                        <w:rPr>
-                          <w:color w:val="000000"/>
-                        </w:rPr>
-                      </w:pPr>
-                      <w:bookmarkStart w:id="16" w:name="__DdeLink__634_384893485"/>
-                      <w:bookmarkStart w:id="17" w:name="__DdeLink__189_2895480242"/>
+                        <w:overflowPunct w:val="true"/>
+                        <w:bidi w:val="0"/>
+                        <w:rPr>
+                          <w:color w:val="000000"/>
+                        </w:rPr>
+                      </w:pPr>
+                      <w:bookmarkStart w:id="21" w:name="__DdeLink__438_886509056"/>
+                      <w:bookmarkStart w:id="22" w:name="__DdeLink__189_2895480242"/>
+                      <w:bookmarkStart w:id="23" w:name="__DdeLink__634_384893485"/>
                       <w:r>
                         <w:rPr>
                           <w:color w:val="000000"/>
                         </w:rPr>
                         <w:t>}</w:t>
                       </w:r>
-                      <w:bookmarkEnd w:id="16"/>
-                      <w:bookmarkEnd w:id="17"/>
+                      <w:bookmarkEnd w:id="21"/>
+                      <w:bookmarkEnd w:id="22"/>
+                      <w:bookmarkEnd w:id="23"/>
                     </w:p>
                   </w:txbxContent>
                 </v:textbox>
@@ -1993,13 +1996,13 @@
                           <w:p>
                             <w:pPr>
                               <w:pStyle w:val="Contenidodelmarco"/>
-                              <w:overflowPunct w:val="false"/>
-                              <w:bidi w:val="0"/>
-                              <w:rPr>
-                                <w:color w:val="000000"/>
-                              </w:rPr>
-                            </w:pPr>
-                            <w:bookmarkStart w:id="18" w:name="__DdeLink__637_384893485"/>
+                              <w:overflowPunct w:val="true"/>
+                              <w:bidi w:val="0"/>
+                              <w:rPr>
+                                <w:color w:val="000000"/>
+                              </w:rPr>
+                            </w:pPr>
+                            <w:bookmarkStart w:id="24" w:name="__DdeLink__442_886509056"/>
                             <w:r>
                               <w:rPr>
                                 <w:color w:val="000000"/>
@@ -2010,7 +2013,7 @@
                           <w:p>
                             <w:pPr>
                               <w:pStyle w:val="Contenidodelmarco"/>
-                              <w:overflowPunct w:val="false"/>
+                              <w:overflowPunct w:val="true"/>
                               <w:bidi w:val="0"/>
                               <w:rPr>
                                 <w:color w:val="000000"/>
@@ -2026,7 +2029,7 @@
                           <w:p>
                             <w:pPr>
                               <w:pStyle w:val="Contenidodelmarco"/>
-                              <w:overflowPunct w:val="false"/>
+                              <w:overflowPunct w:val="true"/>
                               <w:bidi w:val="0"/>
                               <w:rPr>
                                 <w:color w:val="000000"/>
@@ -2042,7 +2045,7 @@
                           <w:p>
                             <w:pPr>
                               <w:pStyle w:val="Contenidodelmarco"/>
-                              <w:overflowPunct w:val="false"/>
+                              <w:overflowPunct w:val="true"/>
                               <w:bidi w:val="0"/>
                               <w:rPr>
                                 <w:color w:val="000000"/>
@@ -2058,7 +2061,7 @@
                           <w:p>
                             <w:pPr>
                               <w:pStyle w:val="Contenidodelmarco"/>
-                              <w:overflowPunct w:val="false"/>
+                              <w:overflowPunct w:val="true"/>
                               <w:bidi w:val="0"/>
                               <w:rPr>
                                 <w:color w:val="000000"/>
@@ -2074,22 +2077,24 @@
                           <w:p>
                             <w:pPr>
                               <w:pStyle w:val="Contenidodelmarco"/>
-                              <w:overflowPunct w:val="false"/>
-                              <w:bidi w:val="0"/>
-                              <w:rPr>
-                                <w:color w:val="000000"/>
-                              </w:rPr>
-                            </w:pPr>
-                            <w:bookmarkStart w:id="19" w:name="__DdeLink__637_384893485"/>
-                            <w:bookmarkStart w:id="20" w:name="__DdeLink__191_2895480242"/>
+                              <w:overflowPunct w:val="true"/>
+                              <w:bidi w:val="0"/>
+                              <w:rPr>
+                                <w:color w:val="000000"/>
+                              </w:rPr>
+                            </w:pPr>
+                            <w:bookmarkStart w:id="25" w:name="__DdeLink__442_886509056"/>
+                            <w:bookmarkStart w:id="26" w:name="__DdeLink__191_2895480242"/>
+                            <w:bookmarkStart w:id="27" w:name="__DdeLink__637_384893485"/>
                             <w:r>
                               <w:rPr>
                                 <w:color w:val="000000"/>
                               </w:rPr>
                               <w:t>}</w:t>
                             </w:r>
-                            <w:bookmarkEnd w:id="19"/>
-                            <w:bookmarkEnd w:id="20"/>
+                            <w:bookmarkEnd w:id="25"/>
+                            <w:bookmarkEnd w:id="26"/>
+                            <w:bookmarkEnd w:id="27"/>
                           </w:p>
                         </w:txbxContent>
                       </wps:txbx>
@@ -2112,13 +2117,13 @@
                     <w:p>
                       <w:pPr>
                         <w:pStyle w:val="Contenidodelmarco"/>
-                        <w:overflowPunct w:val="false"/>
-                        <w:bidi w:val="0"/>
-                        <w:rPr>
-                          <w:color w:val="000000"/>
-                        </w:rPr>
-                      </w:pPr>
-                      <w:bookmarkStart w:id="21" w:name="__DdeLink__637_384893485"/>
+                        <w:overflowPunct w:val="true"/>
+                        <w:bidi w:val="0"/>
+                        <w:rPr>
+                          <w:color w:val="000000"/>
+                        </w:rPr>
+                      </w:pPr>
+                      <w:bookmarkStart w:id="28" w:name="__DdeLink__442_886509056"/>
                       <w:r>
                         <w:rPr>
                           <w:color w:val="000000"/>
@@ -2129,7 +2134,7 @@
                     <w:p>
                       <w:pPr>
                         <w:pStyle w:val="Contenidodelmarco"/>
-                        <w:overflowPunct w:val="false"/>
+                        <w:overflowPunct w:val="true"/>
                         <w:bidi w:val="0"/>
                         <w:rPr>
                           <w:color w:val="000000"/>
@@ -2145,7 +2150,7 @@
                     <w:p>
                       <w:pPr>
                         <w:pStyle w:val="Contenidodelmarco"/>
-                        <w:overflowPunct w:val="false"/>
+                        <w:overflowPunct w:val="true"/>
                         <w:bidi w:val="0"/>
                         <w:rPr>
                           <w:color w:val="000000"/>
@@ -2161,7 +2166,7 @@
                     <w:p>
                       <w:pPr>
                         <w:pStyle w:val="Contenidodelmarco"/>
-                        <w:overflowPunct w:val="false"/>
+                        <w:overflowPunct w:val="true"/>
                         <w:bidi w:val="0"/>
                         <w:rPr>
                           <w:color w:val="000000"/>
@@ -2177,7 +2182,7 @@
                     <w:p>
                       <w:pPr>
                         <w:pStyle w:val="Contenidodelmarco"/>
-                        <w:overflowPunct w:val="false"/>
+                        <w:overflowPunct w:val="true"/>
                         <w:bidi w:val="0"/>
                         <w:rPr>
                           <w:color w:val="000000"/>
@@ -2193,22 +2198,24 @@
                     <w:p>
                       <w:pPr>
                         <w:pStyle w:val="Contenidodelmarco"/>
-                        <w:overflowPunct w:val="false"/>
-                        <w:bidi w:val="0"/>
-                        <w:rPr>
-                          <w:color w:val="000000"/>
-                        </w:rPr>
-                      </w:pPr>
-                      <w:bookmarkStart w:id="22" w:name="__DdeLink__637_384893485"/>
-                      <w:bookmarkStart w:id="23" w:name="__DdeLink__191_2895480242"/>
+                        <w:overflowPunct w:val="true"/>
+                        <w:bidi w:val="0"/>
+                        <w:rPr>
+                          <w:color w:val="000000"/>
+                        </w:rPr>
+                      </w:pPr>
+                      <w:bookmarkStart w:id="29" w:name="__DdeLink__442_886509056"/>
+                      <w:bookmarkStart w:id="30" w:name="__DdeLink__191_2895480242"/>
+                      <w:bookmarkStart w:id="31" w:name="__DdeLink__637_384893485"/>
                       <w:r>
                         <w:rPr>
                           <w:color w:val="000000"/>
                         </w:rPr>
                         <w:t>}</w:t>
                       </w:r>
-                      <w:bookmarkEnd w:id="22"/>
-                      <w:bookmarkEnd w:id="23"/>
+                      <w:bookmarkEnd w:id="29"/>
+                      <w:bookmarkEnd w:id="30"/>
+                      <w:bookmarkEnd w:id="31"/>
                     </w:p>
                   </w:txbxContent>
                 </v:textbox>
@@ -2458,13 +2465,13 @@
                           <w:p>
                             <w:pPr>
                               <w:pStyle w:val="Contenidodelmarco"/>
-                              <w:overflowPunct w:val="false"/>
-                              <w:bidi w:val="0"/>
-                              <w:rPr>
-                                <w:color w:val="000000"/>
-                              </w:rPr>
-                            </w:pPr>
-                            <w:bookmarkStart w:id="24" w:name="__DdeLink__640_384893485"/>
+                              <w:overflowPunct w:val="true"/>
+                              <w:bidi w:val="0"/>
+                              <w:rPr>
+                                <w:color w:val="000000"/>
+                              </w:rPr>
+                            </w:pPr>
+                            <w:bookmarkStart w:id="32" w:name="__DdeLink__446_886509056"/>
                             <w:r>
                               <w:rPr>
                                 <w:color w:val="000000"/>
@@ -2475,7 +2482,7 @@
                           <w:p>
                             <w:pPr>
                               <w:pStyle w:val="Contenidodelmarco"/>
-                              <w:overflowPunct w:val="false"/>
+                              <w:overflowPunct w:val="true"/>
                               <w:bidi w:val="0"/>
                               <w:rPr>
                                 <w:color w:val="000000"/>
@@ -2491,7 +2498,7 @@
                           <w:p>
                             <w:pPr>
                               <w:pStyle w:val="Contenidodelmarco"/>
-                              <w:overflowPunct w:val="false"/>
+                              <w:overflowPunct w:val="true"/>
                               <w:bidi w:val="0"/>
                               <w:rPr>
                                 <w:color w:val="000000"/>
@@ -2507,7 +2514,7 @@
                           <w:p>
                             <w:pPr>
                               <w:pStyle w:val="Contenidodelmarco"/>
-                              <w:overflowPunct w:val="false"/>
+                              <w:overflowPunct w:val="true"/>
                               <w:bidi w:val="0"/>
                               <w:rPr>
                                 <w:color w:val="000000"/>
@@ -2523,7 +2530,7 @@
                           <w:p>
                             <w:pPr>
                               <w:pStyle w:val="Contenidodelmarco"/>
-                              <w:overflowPunct w:val="false"/>
+                              <w:overflowPunct w:val="true"/>
                               <w:bidi w:val="0"/>
                               <w:rPr>
                                 <w:color w:val="000000"/>
@@ -2539,7 +2546,7 @@
                           <w:p>
                             <w:pPr>
                               <w:pStyle w:val="Contenidodelmarco"/>
-                              <w:overflowPunct w:val="false"/>
+                              <w:overflowPunct w:val="true"/>
                               <w:bidi w:val="0"/>
                               <w:rPr>
                                 <w:color w:val="000000"/>
@@ -2555,7 +2562,7 @@
                           <w:p>
                             <w:pPr>
                               <w:pStyle w:val="Contenidodelmarco"/>
-                              <w:overflowPunct w:val="false"/>
+                              <w:overflowPunct w:val="true"/>
                               <w:bidi w:val="0"/>
                               <w:rPr>
                                 <w:color w:val="000000"/>
@@ -2571,7 +2578,7 @@
                           <w:p>
                             <w:pPr>
                               <w:pStyle w:val="Contenidodelmarco"/>
-                              <w:overflowPunct w:val="false"/>
+                              <w:overflowPunct w:val="true"/>
                               <w:bidi w:val="0"/>
                               <w:rPr>
                                 <w:color w:val="000000"/>
@@ -2587,7 +2594,7 @@
                           <w:p>
                             <w:pPr>
                               <w:pStyle w:val="Contenidodelmarco"/>
-                              <w:overflowPunct w:val="false"/>
+                              <w:overflowPunct w:val="true"/>
                               <w:bidi w:val="0"/>
                               <w:rPr>
                                 <w:color w:val="000000"/>
@@ -2603,7 +2610,7 @@
                           <w:p>
                             <w:pPr>
                               <w:pStyle w:val="Contenidodelmarco"/>
-                              <w:overflowPunct w:val="false"/>
+                              <w:overflowPunct w:val="true"/>
                               <w:bidi w:val="0"/>
                               <w:rPr>
                                 <w:color w:val="000000"/>
@@ -2619,7 +2626,7 @@
                           <w:p>
                             <w:pPr>
                               <w:pStyle w:val="Contenidodelmarco"/>
-                              <w:overflowPunct w:val="false"/>
+                              <w:overflowPunct w:val="true"/>
                               <w:bidi w:val="0"/>
                               <w:rPr>
                                 <w:color w:val="000000"/>
@@ -2635,7 +2642,7 @@
                           <w:p>
                             <w:pPr>
                               <w:pStyle w:val="Contenidodelmarco"/>
-                              <w:overflowPunct w:val="false"/>
+                              <w:overflowPunct w:val="true"/>
                               <w:bidi w:val="0"/>
                               <w:rPr>
                                 <w:color w:val="000000"/>
@@ -2651,7 +2658,7 @@
                           <w:p>
                             <w:pPr>
                               <w:pStyle w:val="Contenidodelmarco"/>
-                              <w:overflowPunct w:val="false"/>
+                              <w:overflowPunct w:val="true"/>
                               <w:bidi w:val="0"/>
                               <w:rPr>
                                 <w:color w:val="000000"/>
@@ -2667,22 +2674,24 @@
                           <w:p>
                             <w:pPr>
                               <w:pStyle w:val="Contenidodelmarco"/>
-                              <w:overflowPunct w:val="false"/>
-                              <w:bidi w:val="0"/>
-                              <w:rPr>
-                                <w:color w:val="000000"/>
-                              </w:rPr>
-                            </w:pPr>
-                            <w:bookmarkStart w:id="25" w:name="__DdeLink__640_384893485"/>
-                            <w:bookmarkStart w:id="26" w:name="__DdeLink__193_2895480242"/>
+                              <w:overflowPunct w:val="true"/>
+                              <w:bidi w:val="0"/>
+                              <w:rPr>
+                                <w:color w:val="000000"/>
+                              </w:rPr>
+                            </w:pPr>
+                            <w:bookmarkStart w:id="33" w:name="__DdeLink__446_886509056"/>
+                            <w:bookmarkStart w:id="34" w:name="__DdeLink__193_2895480242"/>
+                            <w:bookmarkStart w:id="35" w:name="__DdeLink__640_384893485"/>
                             <w:r>
                               <w:rPr>
                                 <w:color w:val="000000"/>
                               </w:rPr>
                               <w:t>}</w:t>
                             </w:r>
-                            <w:bookmarkEnd w:id="25"/>
-                            <w:bookmarkEnd w:id="26"/>
+                            <w:bookmarkEnd w:id="33"/>
+                            <w:bookmarkEnd w:id="34"/>
+                            <w:bookmarkEnd w:id="35"/>
                           </w:p>
                         </w:txbxContent>
                       </wps:txbx>
@@ -2705,13 +2714,13 @@
                     <w:p>
                       <w:pPr>
                         <w:pStyle w:val="Contenidodelmarco"/>
-                        <w:overflowPunct w:val="false"/>
-                        <w:bidi w:val="0"/>
-                        <w:rPr>
-                          <w:color w:val="000000"/>
-                        </w:rPr>
-                      </w:pPr>
-                      <w:bookmarkStart w:id="27" w:name="__DdeLink__640_384893485"/>
+                        <w:overflowPunct w:val="true"/>
+                        <w:bidi w:val="0"/>
+                        <w:rPr>
+                          <w:color w:val="000000"/>
+                        </w:rPr>
+                      </w:pPr>
+                      <w:bookmarkStart w:id="36" w:name="__DdeLink__446_886509056"/>
                       <w:r>
                         <w:rPr>
                           <w:color w:val="000000"/>
@@ -2722,7 +2731,7 @@
                     <w:p>
                       <w:pPr>
                         <w:pStyle w:val="Contenidodelmarco"/>
-                        <w:overflowPunct w:val="false"/>
+                        <w:overflowPunct w:val="true"/>
                         <w:bidi w:val="0"/>
                         <w:rPr>
                           <w:color w:val="000000"/>
@@ -2738,7 +2747,7 @@
                     <w:p>
                       <w:pPr>
                         <w:pStyle w:val="Contenidodelmarco"/>
-                        <w:overflowPunct w:val="false"/>
+                        <w:overflowPunct w:val="true"/>
                         <w:bidi w:val="0"/>
                         <w:rPr>
                           <w:color w:val="000000"/>
@@ -2754,7 +2763,7 @@
                     <w:p>
                       <w:pPr>
                         <w:pStyle w:val="Contenidodelmarco"/>
-                        <w:overflowPunct w:val="false"/>
+                        <w:overflowPunct w:val="true"/>
                         <w:bidi w:val="0"/>
                         <w:rPr>
                           <w:color w:val="000000"/>
@@ -2770,7 +2779,7 @@
                     <w:p>
                       <w:pPr>
                         <w:pStyle w:val="Contenidodelmarco"/>
-                        <w:overflowPunct w:val="false"/>
+                        <w:overflowPunct w:val="true"/>
                         <w:bidi w:val="0"/>
                         <w:rPr>
                           <w:color w:val="000000"/>
@@ -2786,7 +2795,7 @@
                     <w:p>
                       <w:pPr>
                         <w:pStyle w:val="Contenidodelmarco"/>
-                        <w:overflowPunct w:val="false"/>
+                        <w:overflowPunct w:val="true"/>
                         <w:bidi w:val="0"/>
                         <w:rPr>
                           <w:color w:val="000000"/>
@@ -2802,7 +2811,7 @@
                     <w:p>
                       <w:pPr>
                         <w:pStyle w:val="Contenidodelmarco"/>
-                        <w:overflowPunct w:val="false"/>
+                        <w:overflowPunct w:val="true"/>
                         <w:bidi w:val="0"/>
                         <w:rPr>
                           <w:color w:val="000000"/>
@@ -2818,7 +2827,7 @@
                     <w:p>
                       <w:pPr>
                         <w:pStyle w:val="Contenidodelmarco"/>
-                        <w:overflowPunct w:val="false"/>
+                        <w:overflowPunct w:val="true"/>
                         <w:bidi w:val="0"/>
                         <w:rPr>
                           <w:color w:val="000000"/>
@@ -2834,7 +2843,7 @@
                     <w:p>
                       <w:pPr>
                         <w:pStyle w:val="Contenidodelmarco"/>
-                        <w:overflowPunct w:val="false"/>
+                        <w:overflowPunct w:val="true"/>
                         <w:bidi w:val="0"/>
                         <w:rPr>
                           <w:color w:val="000000"/>
@@ -2850,7 +2859,7 @@
                     <w:p>
                       <w:pPr>
                         <w:pStyle w:val="Contenidodelmarco"/>
-                        <w:overflowPunct w:val="false"/>
+                        <w:overflowPunct w:val="true"/>
                         <w:bidi w:val="0"/>
                         <w:rPr>
                           <w:color w:val="000000"/>
@@ -2866,7 +2875,7 @@
                     <w:p>
                       <w:pPr>
                         <w:pStyle w:val="Contenidodelmarco"/>
-                        <w:overflowPunct w:val="false"/>
+                        <w:overflowPunct w:val="true"/>
                         <w:bidi w:val="0"/>
                         <w:rPr>
                           <w:color w:val="000000"/>
@@ -2882,7 +2891,7 @@
                     <w:p>
                       <w:pPr>
                         <w:pStyle w:val="Contenidodelmarco"/>
-                        <w:overflowPunct w:val="false"/>
+                        <w:overflowPunct w:val="true"/>
                         <w:bidi w:val="0"/>
                         <w:rPr>
                           <w:color w:val="000000"/>
@@ -2898,7 +2907,7 @@
                     <w:p>
                       <w:pPr>
                         <w:pStyle w:val="Contenidodelmarco"/>
-                        <w:overflowPunct w:val="false"/>
+                        <w:overflowPunct w:val="true"/>
                         <w:bidi w:val="0"/>
                         <w:rPr>
                           <w:color w:val="000000"/>
@@ -2914,22 +2923,24 @@
                     <w:p>
                       <w:pPr>
                         <w:pStyle w:val="Contenidodelmarco"/>
-                        <w:overflowPunct w:val="false"/>
-                        <w:bidi w:val="0"/>
-                        <w:rPr>
-                          <w:color w:val="000000"/>
-                        </w:rPr>
-                      </w:pPr>
-                      <w:bookmarkStart w:id="28" w:name="__DdeLink__640_384893485"/>
-                      <w:bookmarkStart w:id="29" w:name="__DdeLink__193_2895480242"/>
+                        <w:overflowPunct w:val="true"/>
+                        <w:bidi w:val="0"/>
+                        <w:rPr>
+                          <w:color w:val="000000"/>
+                        </w:rPr>
+                      </w:pPr>
+                      <w:bookmarkStart w:id="37" w:name="__DdeLink__446_886509056"/>
+                      <w:bookmarkStart w:id="38" w:name="__DdeLink__193_2895480242"/>
+                      <w:bookmarkStart w:id="39" w:name="__DdeLink__640_384893485"/>
                       <w:r>
                         <w:rPr>
                           <w:color w:val="000000"/>
                         </w:rPr>
                         <w:t>}</w:t>
                       </w:r>
-                      <w:bookmarkEnd w:id="28"/>
-                      <w:bookmarkEnd w:id="29"/>
+                      <w:bookmarkEnd w:id="37"/>
+                      <w:bookmarkEnd w:id="38"/>
+                      <w:bookmarkEnd w:id="39"/>
                     </w:p>
                   </w:txbxContent>
                 </v:textbox>
@@ -3137,13 +3148,13 @@
                           <w:p>
                             <w:pPr>
                               <w:pStyle w:val="Contenidodelmarco"/>
-                              <w:overflowPunct w:val="false"/>
-                              <w:bidi w:val="0"/>
-                              <w:rPr>
-                                <w:color w:val="000000"/>
-                              </w:rPr>
-                            </w:pPr>
-                            <w:bookmarkStart w:id="30" w:name="__DdeLink__643_384893485"/>
+                              <w:overflowPunct w:val="true"/>
+                              <w:bidi w:val="0"/>
+                              <w:rPr>
+                                <w:color w:val="000000"/>
+                              </w:rPr>
+                            </w:pPr>
+                            <w:bookmarkStart w:id="40" w:name="__DdeLink__450_886509056"/>
                             <w:r>
                               <w:rPr>
                                 <w:color w:val="000000"/>
@@ -3154,7 +3165,7 @@
                           <w:p>
                             <w:pPr>
                               <w:pStyle w:val="Contenidodelmarco"/>
-                              <w:overflowPunct w:val="false"/>
+                              <w:overflowPunct w:val="true"/>
                               <w:bidi w:val="0"/>
                               <w:rPr>
                                 <w:color w:val="000000"/>
@@ -3170,7 +3181,7 @@
                           <w:p>
                             <w:pPr>
                               <w:pStyle w:val="Contenidodelmarco"/>
-                              <w:overflowPunct w:val="false"/>
+                              <w:overflowPunct w:val="true"/>
                               <w:bidi w:val="0"/>
                               <w:rPr>
                                 <w:color w:val="000000"/>
@@ -3186,7 +3197,7 @@
                           <w:p>
                             <w:pPr>
                               <w:pStyle w:val="Contenidodelmarco"/>
-                              <w:overflowPunct w:val="false"/>
+                              <w:overflowPunct w:val="true"/>
                               <w:bidi w:val="0"/>
                               <w:rPr>
                                 <w:color w:val="000000"/>
@@ -3202,7 +3213,7 @@
                           <w:p>
                             <w:pPr>
                               <w:pStyle w:val="Contenidodelmarco"/>
-                              <w:overflowPunct w:val="false"/>
+                              <w:overflowPunct w:val="true"/>
                               <w:bidi w:val="0"/>
                               <w:rPr>
                                 <w:color w:val="000000"/>
@@ -3218,7 +3229,7 @@
                           <w:p>
                             <w:pPr>
                               <w:pStyle w:val="Contenidodelmarco"/>
-                              <w:overflowPunct w:val="false"/>
+                              <w:overflowPunct w:val="true"/>
                               <w:bidi w:val="0"/>
                               <w:rPr>
                                 <w:color w:val="000000"/>
@@ -3234,7 +3245,7 @@
                           <w:p>
                             <w:pPr>
                               <w:pStyle w:val="Contenidodelmarco"/>
-                              <w:overflowPunct w:val="false"/>
+                              <w:overflowPunct w:val="true"/>
                               <w:bidi w:val="0"/>
                               <w:rPr>
                                 <w:color w:val="000000"/>
@@ -3250,7 +3261,7 @@
                           <w:p>
                             <w:pPr>
                               <w:pStyle w:val="Contenidodelmarco"/>
-                              <w:overflowPunct w:val="false"/>
+                              <w:overflowPunct w:val="true"/>
                               <w:bidi w:val="0"/>
                               <w:rPr>
                                 <w:color w:val="000000"/>
@@ -3266,7 +3277,7 @@
                           <w:p>
                             <w:pPr>
                               <w:pStyle w:val="Contenidodelmarco"/>
-                              <w:overflowPunct w:val="false"/>
+                              <w:overflowPunct w:val="true"/>
                               <w:bidi w:val="0"/>
                               <w:rPr>
                                 <w:color w:val="000000"/>
@@ -3282,7 +3293,7 @@
                           <w:p>
                             <w:pPr>
                               <w:pStyle w:val="Contenidodelmarco"/>
-                              <w:overflowPunct w:val="false"/>
+                              <w:overflowPunct w:val="true"/>
                               <w:bidi w:val="0"/>
                               <w:rPr>
                                 <w:color w:val="000000"/>
@@ -3298,7 +3309,7 @@
                           <w:p>
                             <w:pPr>
                               <w:pStyle w:val="Contenidodelmarco"/>
-                              <w:overflowPunct w:val="false"/>
+                              <w:overflowPunct w:val="true"/>
                               <w:bidi w:val="0"/>
                               <w:rPr>
                                 <w:color w:val="000000"/>
@@ -3314,7 +3325,7 @@
                           <w:p>
                             <w:pPr>
                               <w:pStyle w:val="Contenidodelmarco"/>
-                              <w:overflowPunct w:val="false"/>
+                              <w:overflowPunct w:val="true"/>
                               <w:bidi w:val="0"/>
                               <w:rPr>
                                 <w:color w:val="000000"/>
@@ -3330,7 +3341,7 @@
                           <w:p>
                             <w:pPr>
                               <w:pStyle w:val="Contenidodelmarco"/>
-                              <w:overflowPunct w:val="false"/>
+                              <w:overflowPunct w:val="true"/>
                               <w:bidi w:val="0"/>
                               <w:rPr>
                                 <w:color w:val="000000"/>
@@ -3346,22 +3357,24 @@
                           <w:p>
                             <w:pPr>
                               <w:pStyle w:val="Contenidodelmarco"/>
-                              <w:overflowPunct w:val="false"/>
-                              <w:bidi w:val="0"/>
-                              <w:rPr>
-                                <w:color w:val="000000"/>
-                              </w:rPr>
-                            </w:pPr>
-                            <w:bookmarkStart w:id="31" w:name="__DdeLink__643_384893485"/>
-                            <w:bookmarkStart w:id="32" w:name="__DdeLink__195_2895480242"/>
+                              <w:overflowPunct w:val="true"/>
+                              <w:bidi w:val="0"/>
+                              <w:rPr>
+                                <w:color w:val="000000"/>
+                              </w:rPr>
+                            </w:pPr>
+                            <w:bookmarkStart w:id="41" w:name="__DdeLink__450_886509056"/>
+                            <w:bookmarkStart w:id="42" w:name="__DdeLink__195_2895480242"/>
+                            <w:bookmarkStart w:id="43" w:name="__DdeLink__643_384893485"/>
                             <w:r>
                               <w:rPr>
                                 <w:color w:val="000000"/>
                               </w:rPr>
                               <w:t>}</w:t>
                             </w:r>
-                            <w:bookmarkEnd w:id="31"/>
-                            <w:bookmarkEnd w:id="32"/>
+                            <w:bookmarkEnd w:id="41"/>
+                            <w:bookmarkEnd w:id="42"/>
+                            <w:bookmarkEnd w:id="43"/>
                           </w:p>
                         </w:txbxContent>
                       </wps:txbx>
@@ -3384,13 +3397,13 @@
                     <w:p>
                       <w:pPr>
                         <w:pStyle w:val="Contenidodelmarco"/>
-                        <w:overflowPunct w:val="false"/>
-                        <w:bidi w:val="0"/>
-                        <w:rPr>
-                          <w:color w:val="000000"/>
-                        </w:rPr>
-                      </w:pPr>
-                      <w:bookmarkStart w:id="33" w:name="__DdeLink__643_384893485"/>
+                        <w:overflowPunct w:val="true"/>
+                        <w:bidi w:val="0"/>
+                        <w:rPr>
+                          <w:color w:val="000000"/>
+                        </w:rPr>
+                      </w:pPr>
+                      <w:bookmarkStart w:id="44" w:name="__DdeLink__450_886509056"/>
                       <w:r>
                         <w:rPr>
                           <w:color w:val="000000"/>
@@ -3401,7 +3414,7 @@
                     <w:p>
                       <w:pPr>
                         <w:pStyle w:val="Contenidodelmarco"/>
-                        <w:overflowPunct w:val="false"/>
+                        <w:overflowPunct w:val="true"/>
                         <w:bidi w:val="0"/>
                         <w:rPr>
                           <w:color w:val="000000"/>
@@ -3417,7 +3430,7 @@
                     <w:p>
                       <w:pPr>
                         <w:pStyle w:val="Contenidodelmarco"/>
-                        <w:overflowPunct w:val="false"/>
+                        <w:overflowPunct w:val="true"/>
                         <w:bidi w:val="0"/>
                         <w:rPr>
                           <w:color w:val="000000"/>
@@ -3433,7 +3446,7 @@
                     <w:p>
                       <w:pPr>
                         <w:pStyle w:val="Contenidodelmarco"/>
-                        <w:overflowPunct w:val="false"/>
+                        <w:overflowPunct w:val="true"/>
                         <w:bidi w:val="0"/>
                         <w:rPr>
                           <w:color w:val="000000"/>
@@ -3449,7 +3462,7 @@
                     <w:p>
                       <w:pPr>
                         <w:pStyle w:val="Contenidodelmarco"/>
-                        <w:overflowPunct w:val="false"/>
+                        <w:overflowPunct w:val="true"/>
                         <w:bidi w:val="0"/>
                         <w:rPr>
                           <w:color w:val="000000"/>
@@ -3465,7 +3478,7 @@
                     <w:p>
                       <w:pPr>
                         <w:pStyle w:val="Contenidodelmarco"/>
-                        <w:overflowPunct w:val="false"/>
+                        <w:overflowPunct w:val="true"/>
                         <w:bidi w:val="0"/>
                         <w:rPr>
                           <w:color w:val="000000"/>
@@ -3481,7 +3494,7 @@
                     <w:p>
                       <w:pPr>
                         <w:pStyle w:val="Contenidodelmarco"/>
-                        <w:overflowPunct w:val="false"/>
+                        <w:overflowPunct w:val="true"/>
                         <w:bidi w:val="0"/>
                         <w:rPr>
                           <w:color w:val="000000"/>
@@ -3497,7 +3510,7 @@
                     <w:p>
                       <w:pPr>
                         <w:pStyle w:val="Contenidodelmarco"/>
-                        <w:overflowPunct w:val="false"/>
+                        <w:overflowPunct w:val="true"/>
                         <w:bidi w:val="0"/>
                         <w:rPr>
                           <w:color w:val="000000"/>
@@ -3513,7 +3526,7 @@
                     <w:p>
                       <w:pPr>
                         <w:pStyle w:val="Contenidodelmarco"/>
-                        <w:overflowPunct w:val="false"/>
+                        <w:overflowPunct w:val="true"/>
                         <w:bidi w:val="0"/>
                         <w:rPr>
                           <w:color w:val="000000"/>
@@ -3529,7 +3542,7 @@
                     <w:p>
                       <w:pPr>
                         <w:pStyle w:val="Contenidodelmarco"/>
-                        <w:overflowPunct w:val="false"/>
+                        <w:overflowPunct w:val="true"/>
                         <w:bidi w:val="0"/>
                         <w:rPr>
                           <w:color w:val="000000"/>
@@ -3545,7 +3558,7 @@
                     <w:p>
                       <w:pPr>
                         <w:pStyle w:val="Contenidodelmarco"/>
-                        <w:overflowPunct w:val="false"/>
+                        <w:overflowPunct w:val="true"/>
                         <w:bidi w:val="0"/>
                         <w:rPr>
                           <w:color w:val="000000"/>
@@ -3561,7 +3574,7 @@
                     <w:p>
                       <w:pPr>
                         <w:pStyle w:val="Contenidodelmarco"/>
-                        <w:overflowPunct w:val="false"/>
+                        <w:overflowPunct w:val="true"/>
                         <w:bidi w:val="0"/>
                         <w:rPr>
                           <w:color w:val="000000"/>
@@ -3577,7 +3590,7 @@
                     <w:p>
                       <w:pPr>
                         <w:pStyle w:val="Contenidodelmarco"/>
-                        <w:overflowPunct w:val="false"/>
+                        <w:overflowPunct w:val="true"/>
                         <w:bidi w:val="0"/>
                         <w:rPr>
                           <w:color w:val="000000"/>
@@ -3593,22 +3606,24 @@
                     <w:p>
                       <w:pPr>
                         <w:pStyle w:val="Contenidodelmarco"/>
-                        <w:overflowPunct w:val="false"/>
-                        <w:bidi w:val="0"/>
-                        <w:rPr>
-                          <w:color w:val="000000"/>
-                        </w:rPr>
-                      </w:pPr>
-                      <w:bookmarkStart w:id="34" w:name="__DdeLink__643_384893485"/>
-                      <w:bookmarkStart w:id="35" w:name="__DdeLink__195_2895480242"/>
+                        <w:overflowPunct w:val="true"/>
+                        <w:bidi w:val="0"/>
+                        <w:rPr>
+                          <w:color w:val="000000"/>
+                        </w:rPr>
+                      </w:pPr>
+                      <w:bookmarkStart w:id="45" w:name="__DdeLink__450_886509056"/>
+                      <w:bookmarkStart w:id="46" w:name="__DdeLink__195_2895480242"/>
+                      <w:bookmarkStart w:id="47" w:name="__DdeLink__643_384893485"/>
                       <w:r>
                         <w:rPr>
                           <w:color w:val="000000"/>
                         </w:rPr>
                         <w:t>}</w:t>
                       </w:r>
-                      <w:bookmarkEnd w:id="34"/>
-                      <w:bookmarkEnd w:id="35"/>
+                      <w:bookmarkEnd w:id="45"/>
+                      <w:bookmarkEnd w:id="46"/>
+                      <w:bookmarkEnd w:id="47"/>
                     </w:p>
                   </w:txbxContent>
                 </v:textbox>
@@ -3816,13 +3831,13 @@
                           <w:p>
                             <w:pPr>
                               <w:pStyle w:val="Contenidodelmarco"/>
-                              <w:overflowPunct w:val="false"/>
-                              <w:bidi w:val="0"/>
-                              <w:rPr>
-                                <w:color w:val="000000"/>
-                              </w:rPr>
-                            </w:pPr>
-                            <w:bookmarkStart w:id="36" w:name="__DdeLink__646_384893485"/>
+                              <w:overflowPunct w:val="true"/>
+                              <w:bidi w:val="0"/>
+                              <w:rPr>
+                                <w:color w:val="000000"/>
+                              </w:rPr>
+                            </w:pPr>
+                            <w:bookmarkStart w:id="48" w:name="__DdeLink__454_886509056"/>
                             <w:r>
                               <w:rPr>
                                 <w:color w:val="000000"/>
@@ -3833,7 +3848,7 @@
                           <w:p>
                             <w:pPr>
                               <w:pStyle w:val="Contenidodelmarco"/>
-                              <w:overflowPunct w:val="false"/>
+                              <w:overflowPunct w:val="true"/>
                               <w:bidi w:val="0"/>
                               <w:rPr>
                                 <w:color w:val="000000"/>
@@ -3849,7 +3864,7 @@
                           <w:p>
                             <w:pPr>
                               <w:pStyle w:val="Contenidodelmarco"/>
-                              <w:overflowPunct w:val="false"/>
+                              <w:overflowPunct w:val="true"/>
                               <w:bidi w:val="0"/>
                               <w:rPr>
                                 <w:color w:val="000000"/>
@@ -3865,7 +3880,7 @@
                           <w:p>
                             <w:pPr>
                               <w:pStyle w:val="Contenidodelmarco"/>
-                              <w:overflowPunct w:val="false"/>
+                              <w:overflowPunct w:val="true"/>
                               <w:bidi w:val="0"/>
                               <w:rPr>
                                 <w:color w:val="000000"/>
@@ -3881,7 +3896,7 @@
                           <w:p>
                             <w:pPr>
                               <w:pStyle w:val="Contenidodelmarco"/>
-                              <w:overflowPunct w:val="false"/>
+                              <w:overflowPunct w:val="true"/>
                               <w:bidi w:val="0"/>
                               <w:rPr>
                                 <w:color w:val="000000"/>
@@ -3897,7 +3912,7 @@
                           <w:p>
                             <w:pPr>
                               <w:pStyle w:val="Contenidodelmarco"/>
-                              <w:overflowPunct w:val="false"/>
+                              <w:overflowPunct w:val="true"/>
                               <w:bidi w:val="0"/>
                               <w:rPr>
                                 <w:color w:val="000000"/>
@@ -3913,7 +3928,7 @@
                           <w:p>
                             <w:pPr>
                               <w:pStyle w:val="Contenidodelmarco"/>
-                              <w:overflowPunct w:val="false"/>
+                              <w:overflowPunct w:val="true"/>
                               <w:bidi w:val="0"/>
                               <w:rPr>
                                 <w:color w:val="000000"/>
@@ -3929,7 +3944,7 @@
                           <w:p>
                             <w:pPr>
                               <w:pStyle w:val="Contenidodelmarco"/>
-                              <w:overflowPunct w:val="false"/>
+                              <w:overflowPunct w:val="true"/>
                               <w:bidi w:val="0"/>
                               <w:rPr>
                                 <w:color w:val="000000"/>
@@ -3945,7 +3960,7 @@
                           <w:p>
                             <w:pPr>
                               <w:pStyle w:val="Contenidodelmarco"/>
-                              <w:overflowPunct w:val="false"/>
+                              <w:overflowPunct w:val="true"/>
                               <w:bidi w:val="0"/>
                               <w:rPr>
                                 <w:color w:val="000000"/>
@@ -3961,7 +3976,7 @@
                           <w:p>
                             <w:pPr>
                               <w:pStyle w:val="Contenidodelmarco"/>
-                              <w:overflowPunct w:val="false"/>
+                              <w:overflowPunct w:val="true"/>
                               <w:bidi w:val="0"/>
                               <w:rPr>
                                 <w:color w:val="000000"/>
@@ -3977,7 +3992,7 @@
                           <w:p>
                             <w:pPr>
                               <w:pStyle w:val="Contenidodelmarco"/>
-                              <w:overflowPunct w:val="false"/>
+                              <w:overflowPunct w:val="true"/>
                               <w:bidi w:val="0"/>
                               <w:rPr>
                                 <w:color w:val="000000"/>
@@ -3993,7 +4008,7 @@
                           <w:p>
                             <w:pPr>
                               <w:pStyle w:val="Contenidodelmarco"/>
-                              <w:overflowPunct w:val="false"/>
+                              <w:overflowPunct w:val="true"/>
                               <w:bidi w:val="0"/>
                               <w:rPr>
                                 <w:color w:val="000000"/>
@@ -4009,7 +4024,7 @@
                           <w:p>
                             <w:pPr>
                               <w:pStyle w:val="Contenidodelmarco"/>
-                              <w:overflowPunct w:val="false"/>
+                              <w:overflowPunct w:val="true"/>
                               <w:bidi w:val="0"/>
                               <w:rPr>
                                 <w:color w:val="000000"/>
@@ -4025,7 +4040,7 @@
                           <w:p>
                             <w:pPr>
                               <w:pStyle w:val="Contenidodelmarco"/>
-                              <w:overflowPunct w:val="false"/>
+                              <w:overflowPunct w:val="true"/>
                               <w:bidi w:val="0"/>
                               <w:rPr>
                                 <w:color w:val="000000"/>
@@ -4041,22 +4056,24 @@
                           <w:p>
                             <w:pPr>
                               <w:pStyle w:val="Contenidodelmarco"/>
-                              <w:overflowPunct w:val="false"/>
-                              <w:bidi w:val="0"/>
-                              <w:rPr>
-                                <w:color w:val="000000"/>
-                              </w:rPr>
-                            </w:pPr>
-                            <w:bookmarkStart w:id="37" w:name="__DdeLink__646_384893485"/>
-                            <w:bookmarkStart w:id="38" w:name="__DdeLink__197_2895480242"/>
+                              <w:overflowPunct w:val="true"/>
+                              <w:bidi w:val="0"/>
+                              <w:rPr>
+                                <w:color w:val="000000"/>
+                              </w:rPr>
+                            </w:pPr>
+                            <w:bookmarkStart w:id="49" w:name="__DdeLink__454_886509056"/>
+                            <w:bookmarkStart w:id="50" w:name="__DdeLink__197_2895480242"/>
+                            <w:bookmarkStart w:id="51" w:name="__DdeLink__646_384893485"/>
                             <w:r>
                               <w:rPr>
                                 <w:color w:val="000000"/>
                               </w:rPr>
                               <w:t>}</w:t>
                             </w:r>
-                            <w:bookmarkEnd w:id="37"/>
-                            <w:bookmarkEnd w:id="38"/>
+                            <w:bookmarkEnd w:id="49"/>
+                            <w:bookmarkEnd w:id="50"/>
+                            <w:bookmarkEnd w:id="51"/>
                           </w:p>
                         </w:txbxContent>
                       </wps:txbx>
@@ -4079,13 +4096,13 @@
                     <w:p>
                       <w:pPr>
                         <w:pStyle w:val="Contenidodelmarco"/>
-                        <w:overflowPunct w:val="false"/>
-                        <w:bidi w:val="0"/>
-                        <w:rPr>
-                          <w:color w:val="000000"/>
-                        </w:rPr>
-                      </w:pPr>
-                      <w:bookmarkStart w:id="39" w:name="__DdeLink__646_384893485"/>
+                        <w:overflowPunct w:val="true"/>
+                        <w:bidi w:val="0"/>
+                        <w:rPr>
+                          <w:color w:val="000000"/>
+                        </w:rPr>
+                      </w:pPr>
+                      <w:bookmarkStart w:id="52" w:name="__DdeLink__454_886509056"/>
                       <w:r>
                         <w:rPr>
                           <w:color w:val="000000"/>
@@ -4096,7 +4113,7 @@
                     <w:p>
                       <w:pPr>
                         <w:pStyle w:val="Contenidodelmarco"/>
-                        <w:overflowPunct w:val="false"/>
+                        <w:overflowPunct w:val="true"/>
                         <w:bidi w:val="0"/>
                         <w:rPr>
                           <w:color w:val="000000"/>
@@ -4112,7 +4129,7 @@
                     <w:p>
                       <w:pPr>
                         <w:pStyle w:val="Contenidodelmarco"/>
-                        <w:overflowPunct w:val="false"/>
+                        <w:overflowPunct w:val="true"/>
                         <w:bidi w:val="0"/>
                         <w:rPr>
                           <w:color w:val="000000"/>
@@ -4128,7 +4145,7 @@
                     <w:p>
                       <w:pPr>
                         <w:pStyle w:val="Contenidodelmarco"/>
-                        <w:overflowPunct w:val="false"/>
+                        <w:overflowPunct w:val="true"/>
                         <w:bidi w:val="0"/>
                         <w:rPr>
                           <w:color w:val="000000"/>
@@ -4144,7 +4161,7 @@
                     <w:p>
                       <w:pPr>
                         <w:pStyle w:val="Contenidodelmarco"/>
-                        <w:overflowPunct w:val="false"/>
+                        <w:overflowPunct w:val="true"/>
                         <w:bidi w:val="0"/>
                         <w:rPr>
                           <w:color w:val="000000"/>
@@ -4160,7 +4177,7 @@
                     <w:p>
                       <w:pPr>
                         <w:pStyle w:val="Contenidodelmarco"/>
-                        <w:overflowPunct w:val="false"/>
+                        <w:overflowPunct w:val="true"/>
                         <w:bidi w:val="0"/>
                         <w:rPr>
                           <w:color w:val="000000"/>
@@ -4176,7 +4193,7 @@
                     <w:p>
                       <w:pPr>
                         <w:pStyle w:val="Contenidodelmarco"/>
-                        <w:overflowPunct w:val="false"/>
+                        <w:overflowPunct w:val="true"/>
                         <w:bidi w:val="0"/>
                         <w:rPr>
                           <w:color w:val="000000"/>
@@ -4192,7 +4209,7 @@
                     <w:p>
                       <w:pPr>
                         <w:pStyle w:val="Contenidodelmarco"/>
-                        <w:overflowPunct w:val="false"/>
+                        <w:overflowPunct w:val="true"/>
                         <w:bidi w:val="0"/>
                         <w:rPr>
                           <w:color w:val="000000"/>
@@ -4208,7 +4225,7 @@
                     <w:p>
                       <w:pPr>
                         <w:pStyle w:val="Contenidodelmarco"/>
-                        <w:overflowPunct w:val="false"/>
+                        <w:overflowPunct w:val="true"/>
                         <w:bidi w:val="0"/>
                         <w:rPr>
                           <w:color w:val="000000"/>
@@ -4224,7 +4241,7 @@
                     <w:p>
                       <w:pPr>
                         <w:pStyle w:val="Contenidodelmarco"/>
-                        <w:overflowPunct w:val="false"/>
+                        <w:overflowPunct w:val="true"/>
                         <w:bidi w:val="0"/>
                         <w:rPr>
                           <w:color w:val="000000"/>
@@ -4240,7 +4257,7 @@
                     <w:p>
                       <w:pPr>
                         <w:pStyle w:val="Contenidodelmarco"/>
-                        <w:overflowPunct w:val="false"/>
+                        <w:overflowPunct w:val="true"/>
                         <w:bidi w:val="0"/>
                         <w:rPr>
                           <w:color w:val="000000"/>
@@ -4256,7 +4273,7 @@
                     <w:p>
                       <w:pPr>
                         <w:pStyle w:val="Contenidodelmarco"/>
-                        <w:overflowPunct w:val="false"/>
+                        <w:overflowPunct w:val="true"/>
                         <w:bidi w:val="0"/>
                         <w:rPr>
                           <w:color w:val="000000"/>
@@ -4272,7 +4289,7 @@
                     <w:p>
                       <w:pPr>
                         <w:pStyle w:val="Contenidodelmarco"/>
-                        <w:overflowPunct w:val="false"/>
+                        <w:overflowPunct w:val="true"/>
                         <w:bidi w:val="0"/>
                         <w:rPr>
                           <w:color w:val="000000"/>
@@ -4288,7 +4305,7 @@
                     <w:p>
                       <w:pPr>
                         <w:pStyle w:val="Contenidodelmarco"/>
-                        <w:overflowPunct w:val="false"/>
+                        <w:overflowPunct w:val="true"/>
                         <w:bidi w:val="0"/>
                         <w:rPr>
                           <w:color w:val="000000"/>
@@ -4304,22 +4321,24 @@
                     <w:p>
                       <w:pPr>
                         <w:pStyle w:val="Contenidodelmarco"/>
-                        <w:overflowPunct w:val="false"/>
-                        <w:bidi w:val="0"/>
-                        <w:rPr>
-                          <w:color w:val="000000"/>
-                        </w:rPr>
-                      </w:pPr>
-                      <w:bookmarkStart w:id="40" w:name="__DdeLink__646_384893485"/>
-                      <w:bookmarkStart w:id="41" w:name="__DdeLink__197_2895480242"/>
+                        <w:overflowPunct w:val="true"/>
+                        <w:bidi w:val="0"/>
+                        <w:rPr>
+                          <w:color w:val="000000"/>
+                        </w:rPr>
+                      </w:pPr>
+                      <w:bookmarkStart w:id="53" w:name="__DdeLink__454_886509056"/>
+                      <w:bookmarkStart w:id="54" w:name="__DdeLink__197_2895480242"/>
+                      <w:bookmarkStart w:id="55" w:name="__DdeLink__646_384893485"/>
                       <w:r>
                         <w:rPr>
                           <w:color w:val="000000"/>
                         </w:rPr>
                         <w:t>}</w:t>
                       </w:r>
-                      <w:bookmarkEnd w:id="40"/>
-                      <w:bookmarkEnd w:id="41"/>
+                      <w:bookmarkEnd w:id="53"/>
+                      <w:bookmarkEnd w:id="54"/>
+                      <w:bookmarkEnd w:id="55"/>
                     </w:p>
                   </w:txbxContent>
                 </v:textbox>
@@ -4408,7 +4427,7 @@
         <w:rPr/>
         <w:drawing>
           <wp:inline distT="0" distB="0" distL="0" distR="0">
-            <wp:extent cx="4155440" cy="657225"/>
+            <wp:extent cx="4756785" cy="1778000"/>
             <wp:effectExtent l="0" t="0" r="0" b="0"/>
             <wp:docPr id="10" name="Imagen3" descr="" title=""/>
             <wp:cNvGraphicFramePr>
@@ -4432,7 +4451,7 @@
                   <pic:spPr bwMode="auto">
                     <a:xfrm>
                       <a:off x="0" y="0"/>
-                      <a:ext cx="4155440" cy="657225"/>
+                      <a:ext cx="4756785" cy="1778000"/>
                     </a:xfrm>
                     <a:prstGeom prst="rect">
                       <a:avLst/>
@@ -4534,13 +4553,13 @@
                           <w:p>
                             <w:pPr>
                               <w:pStyle w:val="Contenidodelmarco"/>
-                              <w:overflowPunct w:val="false"/>
-                              <w:bidi w:val="0"/>
-                              <w:rPr>
-                                <w:color w:val="000000"/>
-                              </w:rPr>
-                            </w:pPr>
-                            <w:bookmarkStart w:id="42" w:name="__DdeLink__649_384893485"/>
+                              <w:overflowPunct w:val="true"/>
+                              <w:bidi w:val="0"/>
+                              <w:rPr>
+                                <w:color w:val="000000"/>
+                              </w:rPr>
+                            </w:pPr>
+                            <w:bookmarkStart w:id="56" w:name="__DdeLink__458_886509056"/>
                             <w:r>
                               <w:rPr>
                                 <w:color w:val="000000"/>
@@ -4551,7 +4570,7 @@
                           <w:p>
                             <w:pPr>
                               <w:pStyle w:val="Contenidodelmarco"/>
-                              <w:overflowPunct w:val="false"/>
+                              <w:overflowPunct w:val="true"/>
                               <w:bidi w:val="0"/>
                               <w:rPr>
                                 <w:color w:val="000000"/>
@@ -4567,7 +4586,7 @@
                           <w:p>
                             <w:pPr>
                               <w:pStyle w:val="Contenidodelmarco"/>
-                              <w:overflowPunct w:val="false"/>
+                              <w:overflowPunct w:val="true"/>
                               <w:bidi w:val="0"/>
                               <w:rPr>
                                 <w:color w:val="000000"/>
@@ -4583,7 +4602,7 @@
                           <w:p>
                             <w:pPr>
                               <w:pStyle w:val="Contenidodelmarco"/>
-                              <w:overflowPunct w:val="false"/>
+                              <w:overflowPunct w:val="true"/>
                               <w:bidi w:val="0"/>
                               <w:rPr>
                                 <w:color w:val="000000"/>
@@ -4599,7 +4618,7 @@
                           <w:p>
                             <w:pPr>
                               <w:pStyle w:val="Contenidodelmarco"/>
-                              <w:overflowPunct w:val="false"/>
+                              <w:overflowPunct w:val="true"/>
                               <w:bidi w:val="0"/>
                               <w:rPr>
                                 <w:color w:val="000000"/>
@@ -4615,22 +4634,24 @@
                           <w:p>
                             <w:pPr>
                               <w:pStyle w:val="Contenidodelmarco"/>
-                              <w:overflowPunct w:val="false"/>
-                              <w:bidi w:val="0"/>
-                              <w:rPr>
-                                <w:color w:val="000000"/>
-                              </w:rPr>
-                            </w:pPr>
-                            <w:bookmarkStart w:id="43" w:name="__DdeLink__649_384893485"/>
-                            <w:bookmarkStart w:id="44" w:name="__DdeLink__199_2895480242"/>
+                              <w:overflowPunct w:val="true"/>
+                              <w:bidi w:val="0"/>
+                              <w:rPr>
+                                <w:color w:val="000000"/>
+                              </w:rPr>
+                            </w:pPr>
+                            <w:bookmarkStart w:id="57" w:name="__DdeLink__458_886509056"/>
+                            <w:bookmarkStart w:id="58" w:name="__DdeLink__199_2895480242"/>
+                            <w:bookmarkStart w:id="59" w:name="__DdeLink__649_384893485"/>
                             <w:r>
                               <w:rPr>
                                 <w:color w:val="000000"/>
                               </w:rPr>
                               <w:t>} group by ?class</w:t>
                             </w:r>
-                            <w:bookmarkEnd w:id="43"/>
-                            <w:bookmarkEnd w:id="44"/>
+                            <w:bookmarkEnd w:id="57"/>
+                            <w:bookmarkEnd w:id="58"/>
+                            <w:bookmarkEnd w:id="59"/>
                           </w:p>
                         </w:txbxContent>
                       </wps:txbx>
@@ -4653,13 +4674,13 @@
                     <w:p>
                       <w:pPr>
                         <w:pStyle w:val="Contenidodelmarco"/>
-                        <w:overflowPunct w:val="false"/>
-                        <w:bidi w:val="0"/>
-                        <w:rPr>
-                          <w:color w:val="000000"/>
-                        </w:rPr>
-                      </w:pPr>
-                      <w:bookmarkStart w:id="45" w:name="__DdeLink__649_384893485"/>
+                        <w:overflowPunct w:val="true"/>
+                        <w:bidi w:val="0"/>
+                        <w:rPr>
+                          <w:color w:val="000000"/>
+                        </w:rPr>
+                      </w:pPr>
+                      <w:bookmarkStart w:id="60" w:name="__DdeLink__458_886509056"/>
                       <w:r>
                         <w:rPr>
                           <w:color w:val="000000"/>
@@ -4670,7 +4691,7 @@
                     <w:p>
                       <w:pPr>
                         <w:pStyle w:val="Contenidodelmarco"/>
-                        <w:overflowPunct w:val="false"/>
+                        <w:overflowPunct w:val="true"/>
                         <w:bidi w:val="0"/>
                         <w:rPr>
                           <w:color w:val="000000"/>
@@ -4686,7 +4707,7 @@
                     <w:p>
                       <w:pPr>
                         <w:pStyle w:val="Contenidodelmarco"/>
-                        <w:overflowPunct w:val="false"/>
+                        <w:overflowPunct w:val="true"/>
                         <w:bidi w:val="0"/>
                         <w:rPr>
                           <w:color w:val="000000"/>
@@ -4702,7 +4723,7 @@
                     <w:p>
                       <w:pPr>
                         <w:pStyle w:val="Contenidodelmarco"/>
-                        <w:overflowPunct w:val="false"/>
+                        <w:overflowPunct w:val="true"/>
                         <w:bidi w:val="0"/>
                         <w:rPr>
                           <w:color w:val="000000"/>
@@ -4718,7 +4739,7 @@
                     <w:p>
                       <w:pPr>
                         <w:pStyle w:val="Contenidodelmarco"/>
-                        <w:overflowPunct w:val="false"/>
+                        <w:overflowPunct w:val="true"/>
                         <w:bidi w:val="0"/>
                         <w:rPr>
                           <w:color w:val="000000"/>
@@ -4734,22 +4755,24 @@
                     <w:p>
                       <w:pPr>
                         <w:pStyle w:val="Contenidodelmarco"/>
-                        <w:overflowPunct w:val="false"/>
-                        <w:bidi w:val="0"/>
-                        <w:rPr>
-                          <w:color w:val="000000"/>
-                        </w:rPr>
-                      </w:pPr>
-                      <w:bookmarkStart w:id="46" w:name="__DdeLink__649_384893485"/>
-                      <w:bookmarkStart w:id="47" w:name="__DdeLink__199_2895480242"/>
+                        <w:overflowPunct w:val="true"/>
+                        <w:bidi w:val="0"/>
+                        <w:rPr>
+                          <w:color w:val="000000"/>
+                        </w:rPr>
+                      </w:pPr>
+                      <w:bookmarkStart w:id="61" w:name="__DdeLink__458_886509056"/>
+                      <w:bookmarkStart w:id="62" w:name="__DdeLink__199_2895480242"/>
+                      <w:bookmarkStart w:id="63" w:name="__DdeLink__649_384893485"/>
                       <w:r>
                         <w:rPr>
                           <w:color w:val="000000"/>
                         </w:rPr>
                         <w:t>} group by ?class</w:t>
                       </w:r>
-                      <w:bookmarkEnd w:id="46"/>
-                      <w:bookmarkEnd w:id="47"/>
+                      <w:bookmarkEnd w:id="61"/>
+                      <w:bookmarkEnd w:id="62"/>
+                      <w:bookmarkEnd w:id="63"/>
                     </w:p>
                   </w:txbxContent>
                 </v:textbox>
@@ -4814,24 +4837,21 @@
           <w:b w:val="false"/>
           <w:bCs w:val="false"/>
         </w:rPr>
-        <w:t>The ontology modelling is based on classes and subclasses. The unique instances included are units of measurement. If the goal of this CQ is to know how many documents, equipments, tags, and disciplines are present in the ontology, the query would be class-oriented, as follows:</w:t>
-      </w:r>
-    </w:p>
-    <w:p>
-      <w:pPr>
-        <w:pStyle w:val="Normal"/>
-        <w:bidi w:val="0"/>
-        <w:jc w:val="start"/>
+        <w:t xml:space="preserve">The ontology modelling is based on classes and subclasses. The unique instances included are units of measurement, </w:t>
+      </w:r>
+      <w:r>
         <w:rPr>
           <w:b w:val="false"/>
           <w:bCs w:val="false"/>
         </w:rPr>
-      </w:pPr>
+        <w:t>standards, and property picklists</w:t>
+      </w:r>
       <w:r>
         <w:rPr>
           <w:b w:val="false"/>
           <w:bCs w:val="false"/>
         </w:rPr>
+        <w:t>. If the goal of this CQ is to know how many documents, equipments, tags, and disciplines are present in the ontology, the query would be class-oriented, as follows:</w:t>
       </w:r>
     </w:p>
     <w:p>
@@ -4846,19 +4866,9 @@
       </w:pPr>
       <w:r>
         <w:rPr>
-          <w:b/>
-          <w:bCs/>
-          <w:i/>
-          <w:iCs/>
-        </w:rPr>
-        <w:t>Response</w:t>
-      </w:r>
-      <w:r>
-        <w:rPr>
           <w:b w:val="false"/>
           <w:bCs w:val="false"/>
         </w:rPr>
-        <w:t>:</w:t>
       </w:r>
     </w:p>
     <w:p>
@@ -4873,9 +4883,19 @@
       </w:pPr>
       <w:r>
         <w:rPr>
+          <w:b/>
+          <w:bCs/>
+          <w:i/>
+          <w:iCs/>
+        </w:rPr>
+        <w:t>Response</w:t>
+      </w:r>
+      <w:r>
+        <w:rPr>
           <w:b w:val="false"/>
           <w:bCs w:val="false"/>
         </w:rPr>
+        <w:t>:</w:t>
       </w:r>
     </w:p>
     <w:p>
@@ -4893,6 +4913,20 @@
           <w:b w:val="false"/>
           <w:bCs w:val="false"/>
         </w:rPr>
+      </w:r>
+    </w:p>
+    <w:p>
+      <w:pPr>
+        <w:pStyle w:val="Normal"/>
+        <w:bidi w:val="0"/>
+        <w:jc w:val="start"/>
+        <w:rPr>
+          <w:b w:val="false"/>
+          <w:bCs w:val="false"/>
+        </w:rPr>
+      </w:pPr>
+      <w:r>
+        <w:rPr/>
         <w:drawing>
           <wp:inline distT="0" distB="0" distL="0" distR="0">
             <wp:extent cx="4588510" cy="1155065"/>
@@ -5031,13 +5065,13 @@
                           <w:p>
                             <w:pPr>
                               <w:pStyle w:val="Contenidodelmarco"/>
-                              <w:overflowPunct w:val="false"/>
-                              <w:bidi w:val="0"/>
-                              <w:rPr>
-                                <w:color w:val="000000"/>
-                              </w:rPr>
-                            </w:pPr>
-                            <w:bookmarkStart w:id="48" w:name="__DdeLink__652_384893485"/>
+                              <w:overflowPunct w:val="true"/>
+                              <w:bidi w:val="0"/>
+                              <w:rPr>
+                                <w:color w:val="000000"/>
+                              </w:rPr>
+                            </w:pPr>
+                            <w:bookmarkStart w:id="64" w:name="__DdeLink__462_886509056"/>
                             <w:r>
                               <w:rPr>
                                 <w:color w:val="000000"/>
@@ -5048,7 +5082,7 @@
                           <w:p>
                             <w:pPr>
                               <w:pStyle w:val="Contenidodelmarco"/>
-                              <w:overflowPunct w:val="false"/>
+                              <w:overflowPunct w:val="true"/>
                               <w:bidi w:val="0"/>
                               <w:rPr>
                                 <w:color w:val="000000"/>
@@ -5064,7 +5098,7 @@
                           <w:p>
                             <w:pPr>
                               <w:pStyle w:val="Contenidodelmarco"/>
-                              <w:overflowPunct w:val="false"/>
+                              <w:overflowPunct w:val="true"/>
                               <w:bidi w:val="0"/>
                               <w:rPr>
                                 <w:color w:val="000000"/>
@@ -5080,7 +5114,7 @@
                           <w:p>
                             <w:pPr>
                               <w:pStyle w:val="Contenidodelmarco"/>
-                              <w:overflowPunct w:val="false"/>
+                              <w:overflowPunct w:val="true"/>
                               <w:bidi w:val="0"/>
                               <w:rPr>
                                 <w:color w:val="000000"/>
@@ -5096,7 +5130,7 @@
                           <w:p>
                             <w:pPr>
                               <w:pStyle w:val="Contenidodelmarco"/>
-                              <w:overflowPunct w:val="false"/>
+                              <w:overflowPunct w:val="true"/>
                               <w:bidi w:val="0"/>
                               <w:rPr>
                                 <w:color w:val="000000"/>
@@ -5112,7 +5146,7 @@
                           <w:p>
                             <w:pPr>
                               <w:pStyle w:val="Contenidodelmarco"/>
-                              <w:overflowPunct w:val="false"/>
+                              <w:overflowPunct w:val="true"/>
                               <w:bidi w:val="0"/>
                               <w:rPr>
                                 <w:color w:val="000000"/>
@@ -5128,7 +5162,7 @@
                           <w:p>
                             <w:pPr>
                               <w:pStyle w:val="Contenidodelmarco"/>
-                              <w:overflowPunct w:val="false"/>
+                              <w:overflowPunct w:val="true"/>
                               <w:bidi w:val="0"/>
                               <w:rPr>
                                 <w:color w:val="000000"/>
@@ -5144,7 +5178,7 @@
                           <w:p>
                             <w:pPr>
                               <w:pStyle w:val="Contenidodelmarco"/>
-                              <w:overflowPunct w:val="false"/>
+                              <w:overflowPunct w:val="true"/>
                               <w:bidi w:val="0"/>
                               <w:rPr>
                                 <w:color w:val="000000"/>
@@ -5160,7 +5194,7 @@
                           <w:p>
                             <w:pPr>
                               <w:pStyle w:val="Contenidodelmarco"/>
-                              <w:overflowPunct w:val="false"/>
+                              <w:overflowPunct w:val="true"/>
                               <w:bidi w:val="0"/>
                               <w:rPr>
                                 <w:color w:val="000000"/>
@@ -5176,22 +5210,24 @@
                           <w:p>
                             <w:pPr>
                               <w:pStyle w:val="Contenidodelmarco"/>
-                              <w:overflowPunct w:val="false"/>
-                              <w:bidi w:val="0"/>
-                              <w:rPr>
-                                <w:color w:val="000000"/>
-                              </w:rPr>
-                            </w:pPr>
-                            <w:bookmarkStart w:id="49" w:name="__DdeLink__652_384893485"/>
-                            <w:bookmarkStart w:id="50" w:name="__DdeLink__201_2895480242"/>
+                              <w:overflowPunct w:val="true"/>
+                              <w:bidi w:val="0"/>
+                              <w:rPr>
+                                <w:color w:val="000000"/>
+                              </w:rPr>
+                            </w:pPr>
+                            <w:bookmarkStart w:id="65" w:name="__DdeLink__462_886509056"/>
+                            <w:bookmarkStart w:id="66" w:name="__DdeLink__201_2895480242"/>
+                            <w:bookmarkStart w:id="67" w:name="__DdeLink__652_384893485"/>
                             <w:r>
                               <w:rPr>
                                 <w:color w:val="000000"/>
                               </w:rPr>
                               <w:t>} groupBy ?rootClass</w:t>
                             </w:r>
-                            <w:bookmarkEnd w:id="49"/>
-                            <w:bookmarkEnd w:id="50"/>
+                            <w:bookmarkEnd w:id="65"/>
+                            <w:bookmarkEnd w:id="66"/>
+                            <w:bookmarkEnd w:id="67"/>
                           </w:p>
                         </w:txbxContent>
                       </wps:txbx>
@@ -5214,13 +5250,13 @@
                     <w:p>
                       <w:pPr>
                         <w:pStyle w:val="Contenidodelmarco"/>
-                        <w:overflowPunct w:val="false"/>
-                        <w:bidi w:val="0"/>
-                        <w:rPr>
-                          <w:color w:val="000000"/>
-                        </w:rPr>
-                      </w:pPr>
-                      <w:bookmarkStart w:id="51" w:name="__DdeLink__652_384893485"/>
+                        <w:overflowPunct w:val="true"/>
+                        <w:bidi w:val="0"/>
+                        <w:rPr>
+                          <w:color w:val="000000"/>
+                        </w:rPr>
+                      </w:pPr>
+                      <w:bookmarkStart w:id="68" w:name="__DdeLink__462_886509056"/>
                       <w:r>
                         <w:rPr>
                           <w:color w:val="000000"/>
@@ -5231,7 +5267,7 @@
                     <w:p>
                       <w:pPr>
                         <w:pStyle w:val="Contenidodelmarco"/>
-                        <w:overflowPunct w:val="false"/>
+                        <w:overflowPunct w:val="true"/>
                         <w:bidi w:val="0"/>
                         <w:rPr>
                           <w:color w:val="000000"/>
@@ -5247,7 +5283,7 @@
                     <w:p>
                       <w:pPr>
                         <w:pStyle w:val="Contenidodelmarco"/>
-                        <w:overflowPunct w:val="false"/>
+                        <w:overflowPunct w:val="true"/>
                         <w:bidi w:val="0"/>
                         <w:rPr>
                           <w:color w:val="000000"/>
@@ -5263,7 +5299,7 @@
                     <w:p>
                       <w:pPr>
                         <w:pStyle w:val="Contenidodelmarco"/>
-                        <w:overflowPunct w:val="false"/>
+                        <w:overflowPunct w:val="true"/>
                         <w:bidi w:val="0"/>
                         <w:rPr>
                           <w:color w:val="000000"/>
@@ -5279,7 +5315,7 @@
                     <w:p>
                       <w:pPr>
                         <w:pStyle w:val="Contenidodelmarco"/>
-                        <w:overflowPunct w:val="false"/>
+                        <w:overflowPunct w:val="true"/>
                         <w:bidi w:val="0"/>
                         <w:rPr>
                           <w:color w:val="000000"/>
@@ -5295,7 +5331,7 @@
                     <w:p>
                       <w:pPr>
                         <w:pStyle w:val="Contenidodelmarco"/>
-                        <w:overflowPunct w:val="false"/>
+                        <w:overflowPunct w:val="true"/>
                         <w:bidi w:val="0"/>
                         <w:rPr>
                           <w:color w:val="000000"/>
@@ -5311,7 +5347,7 @@
                     <w:p>
                       <w:pPr>
                         <w:pStyle w:val="Contenidodelmarco"/>
-                        <w:overflowPunct w:val="false"/>
+                        <w:overflowPunct w:val="true"/>
                         <w:bidi w:val="0"/>
                         <w:rPr>
                           <w:color w:val="000000"/>
@@ -5327,7 +5363,7 @@
                     <w:p>
                       <w:pPr>
                         <w:pStyle w:val="Contenidodelmarco"/>
-                        <w:overflowPunct w:val="false"/>
+                        <w:overflowPunct w:val="true"/>
                         <w:bidi w:val="0"/>
                         <w:rPr>
                           <w:color w:val="000000"/>
@@ -5343,7 +5379,7 @@
                     <w:p>
                       <w:pPr>
                         <w:pStyle w:val="Contenidodelmarco"/>
-                        <w:overflowPunct w:val="false"/>
+                        <w:overflowPunct w:val="true"/>
                         <w:bidi w:val="0"/>
                         <w:rPr>
                           <w:color w:val="000000"/>
@@ -5359,22 +5395,24 @@
                     <w:p>
                       <w:pPr>
                         <w:pStyle w:val="Contenidodelmarco"/>
-                        <w:overflowPunct w:val="false"/>
-                        <w:bidi w:val="0"/>
-                        <w:rPr>
-                          <w:color w:val="000000"/>
-                        </w:rPr>
-                      </w:pPr>
-                      <w:bookmarkStart w:id="52" w:name="__DdeLink__652_384893485"/>
-                      <w:bookmarkStart w:id="53" w:name="__DdeLink__201_2895480242"/>
+                        <w:overflowPunct w:val="true"/>
+                        <w:bidi w:val="0"/>
+                        <w:rPr>
+                          <w:color w:val="000000"/>
+                        </w:rPr>
+                      </w:pPr>
+                      <w:bookmarkStart w:id="69" w:name="__DdeLink__462_886509056"/>
+                      <w:bookmarkStart w:id="70" w:name="__DdeLink__201_2895480242"/>
+                      <w:bookmarkStart w:id="71" w:name="__DdeLink__652_384893485"/>
                       <w:r>
                         <w:rPr>
                           <w:color w:val="000000"/>
                         </w:rPr>
                         <w:t>} groupBy ?rootClass</w:t>
                       </w:r>
-                      <w:bookmarkEnd w:id="52"/>
-                      <w:bookmarkEnd w:id="53"/>
+                      <w:bookmarkEnd w:id="69"/>
+                      <w:bookmarkEnd w:id="70"/>
+                      <w:bookmarkEnd w:id="71"/>
                     </w:p>
                   </w:txbxContent>
                 </v:textbox>
@@ -5490,7 +5528,7 @@
         </w:rPr>
         <w:t xml:space="preserve">CQ10: What are the name and definition of the property </w:t>
       </w:r>
-      <w:bookmarkStart w:id="54" w:name="__DdeLink__205_2895480242_Copia_1"/>
+      <w:bookmarkStart w:id="72" w:name="__DdeLink__205_2895480242_Copia_1"/>
       <w:r>
         <w:rPr>
           <w:b/>
@@ -5498,7 +5536,7 @@
         </w:rPr>
         <w:t>CFIHOS-40000002</w:t>
       </w:r>
-      <w:bookmarkEnd w:id="54"/>
+      <w:bookmarkEnd w:id="72"/>
       <w:r>
         <w:rPr>
           <w:b/>
@@ -5670,13 +5708,13 @@
                           <w:p>
                             <w:pPr>
                               <w:pStyle w:val="Contenidodelmarco"/>
-                              <w:overflowPunct w:val="false"/>
-                              <w:bidi w:val="0"/>
-                              <w:rPr>
-                                <w:color w:val="000000"/>
-                              </w:rPr>
-                            </w:pPr>
-                            <w:bookmarkStart w:id="55" w:name="__DdeLink__654_384893485"/>
+                              <w:overflowPunct w:val="true"/>
+                              <w:bidi w:val="0"/>
+                              <w:rPr>
+                                <w:color w:val="000000"/>
+                              </w:rPr>
+                            </w:pPr>
+                            <w:bookmarkStart w:id="73" w:name="__DdeLink__465_886509056"/>
                             <w:r>
                               <w:rPr>
                                 <w:color w:val="000000"/>
@@ -5687,7 +5725,7 @@
                           <w:p>
                             <w:pPr>
                               <w:pStyle w:val="Contenidodelmarco"/>
-                              <w:overflowPunct w:val="false"/>
+                              <w:overflowPunct w:val="true"/>
                               <w:bidi w:val="0"/>
                               <w:rPr>
                                 <w:color w:val="000000"/>
@@ -5703,7 +5741,7 @@
                           <w:p>
                             <w:pPr>
                               <w:pStyle w:val="Contenidodelmarco"/>
-                              <w:overflowPunct w:val="false"/>
+                              <w:overflowPunct w:val="true"/>
                               <w:bidi w:val="0"/>
                               <w:rPr>
                                 <w:color w:val="000000"/>
@@ -5719,7 +5757,7 @@
                           <w:p>
                             <w:pPr>
                               <w:pStyle w:val="Contenidodelmarco"/>
-                              <w:overflowPunct w:val="false"/>
+                              <w:overflowPunct w:val="true"/>
                               <w:bidi w:val="0"/>
                               <w:rPr>
                                 <w:color w:val="000000"/>
@@ -5735,7 +5773,7 @@
                           <w:p>
                             <w:pPr>
                               <w:pStyle w:val="Contenidodelmarco"/>
-                              <w:overflowPunct w:val="false"/>
+                              <w:overflowPunct w:val="true"/>
                               <w:bidi w:val="0"/>
                               <w:rPr>
                                 <w:color w:val="000000"/>
@@ -5751,7 +5789,7 @@
                           <w:p>
                             <w:pPr>
                               <w:pStyle w:val="Contenidodelmarco"/>
-                              <w:overflowPunct w:val="false"/>
+                              <w:overflowPunct w:val="true"/>
                               <w:bidi w:val="0"/>
                               <w:rPr>
                                 <w:color w:val="000000"/>
@@ -5767,7 +5805,7 @@
                           <w:p>
                             <w:pPr>
                               <w:pStyle w:val="Contenidodelmarco"/>
-                              <w:overflowPunct w:val="false"/>
+                              <w:overflowPunct w:val="true"/>
                               <w:bidi w:val="0"/>
                               <w:rPr>
                                 <w:color w:val="000000"/>
@@ -5784,7 +5822,7 @@
                           <w:p>
                             <w:pPr>
                               <w:pStyle w:val="Contenidodelmarco"/>
-                              <w:overflowPunct w:val="false"/>
+                              <w:overflowPunct w:val="true"/>
                               <w:bidi w:val="0"/>
                               <w:rPr>
                                 <w:color w:val="000000"/>
@@ -5801,20 +5839,22 @@
                           <w:p>
                             <w:pPr>
                               <w:pStyle w:val="Contenidodelmarco"/>
-                              <w:overflowPunct w:val="false"/>
-                              <w:bidi w:val="0"/>
-                              <w:rPr>
-                                <w:color w:val="000000"/>
-                              </w:rPr>
-                            </w:pPr>
-                            <w:bookmarkStart w:id="56" w:name="__DdeLink__654_384893485"/>
+                              <w:overflowPunct w:val="true"/>
+                              <w:bidi w:val="0"/>
+                              <w:rPr>
+                                <w:color w:val="000000"/>
+                              </w:rPr>
+                            </w:pPr>
+                            <w:bookmarkStart w:id="74" w:name="__DdeLink__465_886509056"/>
+                            <w:bookmarkStart w:id="75" w:name="__DdeLink__654_384893485"/>
                             <w:r>
                               <w:rPr>
                                 <w:color w:val="000000"/>
                               </w:rPr>
                               <w:t xml:space="preserve">} </w:t>
                             </w:r>
-                            <w:bookmarkEnd w:id="56"/>
+                            <w:bookmarkEnd w:id="74"/>
+                            <w:bookmarkEnd w:id="75"/>
                           </w:p>
                         </w:txbxContent>
                       </wps:txbx>
@@ -5837,13 +5877,13 @@
                     <w:p>
                       <w:pPr>
                         <w:pStyle w:val="Contenidodelmarco"/>
-                        <w:overflowPunct w:val="false"/>
-                        <w:bidi w:val="0"/>
-                        <w:rPr>
-                          <w:color w:val="000000"/>
-                        </w:rPr>
-                      </w:pPr>
-                      <w:bookmarkStart w:id="57" w:name="__DdeLink__654_384893485"/>
+                        <w:overflowPunct w:val="true"/>
+                        <w:bidi w:val="0"/>
+                        <w:rPr>
+                          <w:color w:val="000000"/>
+                        </w:rPr>
+                      </w:pPr>
+                      <w:bookmarkStart w:id="76" w:name="__DdeLink__465_886509056"/>
                       <w:r>
                         <w:rPr>
                           <w:color w:val="000000"/>
@@ -5854,7 +5894,7 @@
                     <w:p>
                       <w:pPr>
                         <w:pStyle w:val="Contenidodelmarco"/>
-                        <w:overflowPunct w:val="false"/>
+                        <w:overflowPunct w:val="true"/>
                         <w:bidi w:val="0"/>
                         <w:rPr>
                           <w:color w:val="000000"/>
@@ -5870,7 +5910,7 @@
                     <w:p>
                       <w:pPr>
                         <w:pStyle w:val="Contenidodelmarco"/>
-                        <w:overflowPunct w:val="false"/>
+                        <w:overflowPunct w:val="true"/>
                         <w:bidi w:val="0"/>
                         <w:rPr>
                           <w:color w:val="000000"/>
@@ -5886,7 +5926,7 @@
                     <w:p>
                       <w:pPr>
                         <w:pStyle w:val="Contenidodelmarco"/>
-                        <w:overflowPunct w:val="false"/>
+                        <w:overflowPunct w:val="true"/>
                         <w:bidi w:val="0"/>
                         <w:rPr>
                           <w:color w:val="000000"/>
@@ -5902,7 +5942,7 @@
                     <w:p>
                       <w:pPr>
                         <w:pStyle w:val="Contenidodelmarco"/>
-                        <w:overflowPunct w:val="false"/>
+                        <w:overflowPunct w:val="true"/>
                         <w:bidi w:val="0"/>
                         <w:rPr>
                           <w:color w:val="000000"/>
@@ -5918,7 +5958,7 @@
                     <w:p>
                       <w:pPr>
                         <w:pStyle w:val="Contenidodelmarco"/>
-                        <w:overflowPunct w:val="false"/>
+                        <w:overflowPunct w:val="true"/>
                         <w:bidi w:val="0"/>
                         <w:rPr>
                           <w:color w:val="000000"/>
@@ -5934,7 +5974,7 @@
                     <w:p>
                       <w:pPr>
                         <w:pStyle w:val="Contenidodelmarco"/>
-                        <w:overflowPunct w:val="false"/>
+                        <w:overflowPunct w:val="true"/>
                         <w:bidi w:val="0"/>
                         <w:rPr>
                           <w:color w:val="000000"/>
@@ -5951,7 +5991,7 @@
                     <w:p>
                       <w:pPr>
                         <w:pStyle w:val="Contenidodelmarco"/>
-                        <w:overflowPunct w:val="false"/>
+                        <w:overflowPunct w:val="true"/>
                         <w:bidi w:val="0"/>
                         <w:rPr>
                           <w:color w:val="000000"/>
@@ -5968,20 +6008,22 @@
                     <w:p>
                       <w:pPr>
                         <w:pStyle w:val="Contenidodelmarco"/>
-                        <w:overflowPunct w:val="false"/>
-                        <w:bidi w:val="0"/>
-                        <w:rPr>
-                          <w:color w:val="000000"/>
-                        </w:rPr>
-                      </w:pPr>
-                      <w:bookmarkStart w:id="58" w:name="__DdeLink__654_384893485"/>
+                        <w:overflowPunct w:val="true"/>
+                        <w:bidi w:val="0"/>
+                        <w:rPr>
+                          <w:color w:val="000000"/>
+                        </w:rPr>
+                      </w:pPr>
+                      <w:bookmarkStart w:id="77" w:name="__DdeLink__465_886509056"/>
+                      <w:bookmarkStart w:id="78" w:name="__DdeLink__654_384893485"/>
                       <w:r>
                         <w:rPr>
                           <w:color w:val="000000"/>
                         </w:rPr>
                         <w:t xml:space="preserve">} </w:t>
                       </w:r>
-                      <w:bookmarkEnd w:id="58"/>
+                      <w:bookmarkEnd w:id="77"/>
+                      <w:bookmarkEnd w:id="78"/>
                     </w:p>
                   </w:txbxContent>
                 </v:textbox>
@@ -6026,7 +6068,7 @@
         </w:rPr>
         <w:t xml:space="preserve">CQ11: What are the possible values for the property </w:t>
       </w:r>
-      <w:bookmarkStart w:id="59" w:name="__DdeLink__205_2895480242"/>
+      <w:bookmarkStart w:id="79" w:name="__DdeLink__205_2895480242"/>
       <w:r>
         <w:rPr>
           <w:b/>
@@ -6034,7 +6076,7 @@
         </w:rPr>
         <w:t>CFIHOS-40000002</w:t>
       </w:r>
-      <w:bookmarkEnd w:id="59"/>
+      <w:bookmarkEnd w:id="79"/>
       <w:r>
         <w:rPr>
           <w:b/>
@@ -6205,13 +6247,13 @@
                           <w:p>
                             <w:pPr>
                               <w:pStyle w:val="Contenidodelmarco"/>
-                              <w:overflowPunct w:val="false"/>
-                              <w:bidi w:val="0"/>
-                              <w:rPr>
-                                <w:color w:val="000000"/>
-                              </w:rPr>
-                            </w:pPr>
-                            <w:bookmarkStart w:id="60" w:name="__DdeLink__657_384893485"/>
+                              <w:overflowPunct w:val="true"/>
+                              <w:bidi w:val="0"/>
+                              <w:rPr>
+                                <w:color w:val="000000"/>
+                              </w:rPr>
+                            </w:pPr>
+                            <w:bookmarkStart w:id="80" w:name="__DdeLink__469_886509056"/>
                             <w:r>
                               <w:rPr>
                                 <w:color w:val="000000"/>
@@ -6222,7 +6264,7 @@
                           <w:p>
                             <w:pPr>
                               <w:pStyle w:val="Contenidodelmarco"/>
-                              <w:overflowPunct w:val="false"/>
+                              <w:overflowPunct w:val="true"/>
                               <w:bidi w:val="0"/>
                               <w:rPr>
                                 <w:color w:val="000000"/>
@@ -6238,7 +6280,7 @@
                           <w:p>
                             <w:pPr>
                               <w:pStyle w:val="Contenidodelmarco"/>
-                              <w:overflowPunct w:val="false"/>
+                              <w:overflowPunct w:val="true"/>
                               <w:bidi w:val="0"/>
                               <w:rPr>
                                 <w:color w:val="000000"/>
@@ -6254,7 +6296,7 @@
                           <w:p>
                             <w:pPr>
                               <w:pStyle w:val="Contenidodelmarco"/>
-                              <w:overflowPunct w:val="false"/>
+                              <w:overflowPunct w:val="true"/>
                               <w:bidi w:val="0"/>
                               <w:rPr>
                                 <w:color w:val="000000"/>
@@ -6270,7 +6312,7 @@
                           <w:p>
                             <w:pPr>
                               <w:pStyle w:val="Contenidodelmarco"/>
-                              <w:overflowPunct w:val="false"/>
+                              <w:overflowPunct w:val="true"/>
                               <w:bidi w:val="0"/>
                               <w:rPr>
                                 <w:color w:val="000000"/>
@@ -6286,7 +6328,7 @@
                           <w:p>
                             <w:pPr>
                               <w:pStyle w:val="Contenidodelmarco"/>
-                              <w:overflowPunct w:val="false"/>
+                              <w:overflowPunct w:val="true"/>
                               <w:bidi w:val="0"/>
                               <w:rPr>
                                 <w:color w:val="000000"/>
@@ -6303,7 +6345,7 @@
                           <w:p>
                             <w:pPr>
                               <w:pStyle w:val="Contenidodelmarco"/>
-                              <w:overflowPunct w:val="false"/>
+                              <w:overflowPunct w:val="true"/>
                               <w:bidi w:val="0"/>
                               <w:rPr>
                                 <w:color w:val="000000"/>
@@ -6320,7 +6362,7 @@
                           <w:p>
                             <w:pPr>
                               <w:pStyle w:val="Contenidodelmarco"/>
-                              <w:overflowPunct w:val="false"/>
+                              <w:overflowPunct w:val="true"/>
                               <w:bidi w:val="0"/>
                               <w:rPr>
                                 <w:color w:val="000000"/>
@@ -6338,7 +6380,7 @@
                           <w:p>
                             <w:pPr>
                               <w:pStyle w:val="Contenidodelmarco"/>
-                              <w:overflowPunct w:val="false"/>
+                              <w:overflowPunct w:val="true"/>
                               <w:bidi w:val="0"/>
                               <w:rPr>
                                 <w:color w:val="000000"/>
@@ -6355,7 +6397,7 @@
                           <w:p>
                             <w:pPr>
                               <w:pStyle w:val="Contenidodelmarco"/>
-                              <w:overflowPunct w:val="false"/>
+                              <w:overflowPunct w:val="true"/>
                               <w:bidi w:val="0"/>
                               <w:rPr>
                                 <w:color w:val="000000"/>
@@ -6372,7 +6414,7 @@
                           <w:p>
                             <w:pPr>
                               <w:pStyle w:val="Contenidodelmarco"/>
-                              <w:overflowPunct w:val="false"/>
+                              <w:overflowPunct w:val="true"/>
                               <w:bidi w:val="0"/>
                               <w:rPr>
                                 <w:color w:val="000000"/>
@@ -6389,22 +6431,24 @@
                           <w:p>
                             <w:pPr>
                               <w:pStyle w:val="Contenidodelmarco"/>
-                              <w:overflowPunct w:val="false"/>
-                              <w:bidi w:val="0"/>
-                              <w:rPr>
-                                <w:color w:val="000000"/>
-                              </w:rPr>
-                            </w:pPr>
-                            <w:bookmarkStart w:id="61" w:name="__DdeLink__657_384893485"/>
-                            <w:bookmarkStart w:id="62" w:name="__DdeLink__218_2895480242"/>
+                              <w:overflowPunct w:val="true"/>
+                              <w:bidi w:val="0"/>
+                              <w:rPr>
+                                <w:color w:val="000000"/>
+                              </w:rPr>
+                            </w:pPr>
+                            <w:bookmarkStart w:id="81" w:name="__DdeLink__469_886509056"/>
+                            <w:bookmarkStart w:id="82" w:name="__DdeLink__218_2895480242"/>
+                            <w:bookmarkStart w:id="83" w:name="__DdeLink__657_384893485"/>
                             <w:r>
                               <w:rPr>
                                 <w:color w:val="000000"/>
                               </w:rPr>
                               <w:t xml:space="preserve">} </w:t>
                             </w:r>
-                            <w:bookmarkEnd w:id="61"/>
-                            <w:bookmarkEnd w:id="62"/>
+                            <w:bookmarkEnd w:id="81"/>
+                            <w:bookmarkEnd w:id="82"/>
+                            <w:bookmarkEnd w:id="83"/>
                           </w:p>
                         </w:txbxContent>
                       </wps:txbx>
@@ -6427,13 +6471,13 @@
                     <w:p>
                       <w:pPr>
                         <w:pStyle w:val="Contenidodelmarco"/>
-                        <w:overflowPunct w:val="false"/>
-                        <w:bidi w:val="0"/>
-                        <w:rPr>
-                          <w:color w:val="000000"/>
-                        </w:rPr>
-                      </w:pPr>
-                      <w:bookmarkStart w:id="63" w:name="__DdeLink__657_384893485"/>
+                        <w:overflowPunct w:val="true"/>
+                        <w:bidi w:val="0"/>
+                        <w:rPr>
+                          <w:color w:val="000000"/>
+                        </w:rPr>
+                      </w:pPr>
+                      <w:bookmarkStart w:id="84" w:name="__DdeLink__469_886509056"/>
                       <w:r>
                         <w:rPr>
                           <w:color w:val="000000"/>
@@ -6444,7 +6488,7 @@
                     <w:p>
                       <w:pPr>
                         <w:pStyle w:val="Contenidodelmarco"/>
-                        <w:overflowPunct w:val="false"/>
+                        <w:overflowPunct w:val="true"/>
                         <w:bidi w:val="0"/>
                         <w:rPr>
                           <w:color w:val="000000"/>
@@ -6460,7 +6504,7 @@
                     <w:p>
                       <w:pPr>
                         <w:pStyle w:val="Contenidodelmarco"/>
-                        <w:overflowPunct w:val="false"/>
+                        <w:overflowPunct w:val="true"/>
                         <w:bidi w:val="0"/>
                         <w:rPr>
                           <w:color w:val="000000"/>
@@ -6476,7 +6520,7 @@
                     <w:p>
                       <w:pPr>
                         <w:pStyle w:val="Contenidodelmarco"/>
-                        <w:overflowPunct w:val="false"/>
+                        <w:overflowPunct w:val="true"/>
                         <w:bidi w:val="0"/>
                         <w:rPr>
                           <w:color w:val="000000"/>
@@ -6492,7 +6536,7 @@
                     <w:p>
                       <w:pPr>
                         <w:pStyle w:val="Contenidodelmarco"/>
-                        <w:overflowPunct w:val="false"/>
+                        <w:overflowPunct w:val="true"/>
                         <w:bidi w:val="0"/>
                         <w:rPr>
                           <w:color w:val="000000"/>
@@ -6508,7 +6552,7 @@
                     <w:p>
                       <w:pPr>
                         <w:pStyle w:val="Contenidodelmarco"/>
-                        <w:overflowPunct w:val="false"/>
+                        <w:overflowPunct w:val="true"/>
                         <w:bidi w:val="0"/>
                         <w:rPr>
                           <w:color w:val="000000"/>
@@ -6525,7 +6569,7 @@
                     <w:p>
                       <w:pPr>
                         <w:pStyle w:val="Contenidodelmarco"/>
-                        <w:overflowPunct w:val="false"/>
+                        <w:overflowPunct w:val="true"/>
                         <w:bidi w:val="0"/>
                         <w:rPr>
                           <w:color w:val="000000"/>
@@ -6542,7 +6586,7 @@
                     <w:p>
                       <w:pPr>
                         <w:pStyle w:val="Contenidodelmarco"/>
-                        <w:overflowPunct w:val="false"/>
+                        <w:overflowPunct w:val="true"/>
                         <w:bidi w:val="0"/>
                         <w:rPr>
                           <w:color w:val="000000"/>
@@ -6560,7 +6604,7 @@
                     <w:p>
                       <w:pPr>
                         <w:pStyle w:val="Contenidodelmarco"/>
-                        <w:overflowPunct w:val="false"/>
+                        <w:overflowPunct w:val="true"/>
                         <w:bidi w:val="0"/>
                         <w:rPr>
                           <w:color w:val="000000"/>
@@ -6577,7 +6621,7 @@
                     <w:p>
                       <w:pPr>
                         <w:pStyle w:val="Contenidodelmarco"/>
-                        <w:overflowPunct w:val="false"/>
+                        <w:overflowPunct w:val="true"/>
                         <w:bidi w:val="0"/>
                         <w:rPr>
                           <w:color w:val="000000"/>
@@ -6594,7 +6638,7 @@
                     <w:p>
                       <w:pPr>
                         <w:pStyle w:val="Contenidodelmarco"/>
-                        <w:overflowPunct w:val="false"/>
+                        <w:overflowPunct w:val="true"/>
                         <w:bidi w:val="0"/>
                         <w:rPr>
                           <w:color w:val="000000"/>
@@ -6611,22 +6655,24 @@
                     <w:p>
                       <w:pPr>
                         <w:pStyle w:val="Contenidodelmarco"/>
-                        <w:overflowPunct w:val="false"/>
-                        <w:bidi w:val="0"/>
-                        <w:rPr>
-                          <w:color w:val="000000"/>
-                        </w:rPr>
-                      </w:pPr>
-                      <w:bookmarkStart w:id="64" w:name="__DdeLink__657_384893485"/>
-                      <w:bookmarkStart w:id="65" w:name="__DdeLink__218_2895480242"/>
+                        <w:overflowPunct w:val="true"/>
+                        <w:bidi w:val="0"/>
+                        <w:rPr>
+                          <w:color w:val="000000"/>
+                        </w:rPr>
+                      </w:pPr>
+                      <w:bookmarkStart w:id="85" w:name="__DdeLink__469_886509056"/>
+                      <w:bookmarkStart w:id="86" w:name="__DdeLink__218_2895480242"/>
+                      <w:bookmarkStart w:id="87" w:name="__DdeLink__657_384893485"/>
                       <w:r>
                         <w:rPr>
                           <w:color w:val="000000"/>
                         </w:rPr>
                         <w:t xml:space="preserve">} </w:t>
                       </w:r>
-                      <w:bookmarkEnd w:id="64"/>
-                      <w:bookmarkEnd w:id="65"/>
+                      <w:bookmarkEnd w:id="85"/>
+                      <w:bookmarkEnd w:id="86"/>
+                      <w:bookmarkEnd w:id="87"/>
                     </w:p>
                   </w:txbxContent>
                 </v:textbox>
@@ -6834,13 +6880,13 @@
                           <w:p>
                             <w:pPr>
                               <w:pStyle w:val="Contenidodelmarco"/>
-                              <w:overflowPunct w:val="false"/>
-                              <w:bidi w:val="0"/>
-                              <w:rPr>
-                                <w:color w:val="000000"/>
-                              </w:rPr>
-                            </w:pPr>
-                            <w:bookmarkStart w:id="66" w:name="__DdeLink__659_384893485"/>
+                              <w:overflowPunct w:val="true"/>
+                              <w:bidi w:val="0"/>
+                              <w:rPr>
+                                <w:color w:val="000000"/>
+                              </w:rPr>
+                            </w:pPr>
+                            <w:bookmarkStart w:id="88" w:name="__DdeLink__472_886509056"/>
                             <w:r>
                               <w:rPr>
                                 <w:color w:val="000000"/>
@@ -6851,7 +6897,7 @@
                           <w:p>
                             <w:pPr>
                               <w:pStyle w:val="Contenidodelmarco"/>
-                              <w:overflowPunct w:val="false"/>
+                              <w:overflowPunct w:val="true"/>
                               <w:bidi w:val="0"/>
                               <w:rPr>
                                 <w:color w:val="000000"/>
@@ -6867,7 +6913,7 @@
                           <w:p>
                             <w:pPr>
                               <w:pStyle w:val="Contenidodelmarco"/>
-                              <w:overflowPunct w:val="false"/>
+                              <w:overflowPunct w:val="true"/>
                               <w:bidi w:val="0"/>
                               <w:rPr>
                                 <w:color w:val="000000"/>
@@ -6883,7 +6929,7 @@
                           <w:p>
                             <w:pPr>
                               <w:pStyle w:val="Contenidodelmarco"/>
-                              <w:overflowPunct w:val="false"/>
+                              <w:overflowPunct w:val="true"/>
                               <w:bidi w:val="0"/>
                               <w:rPr>
                                 <w:color w:val="000000"/>
@@ -6899,7 +6945,7 @@
                           <w:p>
                             <w:pPr>
                               <w:pStyle w:val="Contenidodelmarco"/>
-                              <w:overflowPunct w:val="false"/>
+                              <w:overflowPunct w:val="true"/>
                               <w:bidi w:val="0"/>
                               <w:rPr>
                                 <w:color w:val="000000"/>
@@ -6915,7 +6961,7 @@
                           <w:p>
                             <w:pPr>
                               <w:pStyle w:val="Contenidodelmarco"/>
-                              <w:overflowPunct w:val="false"/>
+                              <w:overflowPunct w:val="true"/>
                               <w:bidi w:val="0"/>
                               <w:rPr>
                                 <w:color w:val="000000"/>
@@ -6932,7 +6978,7 @@
                           <w:p>
                             <w:pPr>
                               <w:pStyle w:val="Contenidodelmarco"/>
-                              <w:overflowPunct w:val="false"/>
+                              <w:overflowPunct w:val="true"/>
                               <w:bidi w:val="0"/>
                               <w:rPr>
                                 <w:color w:val="000000"/>
@@ -6949,7 +6995,7 @@
                           <w:p>
                             <w:pPr>
                               <w:pStyle w:val="Contenidodelmarco"/>
-                              <w:overflowPunct w:val="false"/>
+                              <w:overflowPunct w:val="true"/>
                               <w:bidi w:val="0"/>
                               <w:rPr>
                                 <w:color w:val="000000"/>
@@ -6966,7 +7012,7 @@
                           <w:p>
                             <w:pPr>
                               <w:pStyle w:val="Contenidodelmarco"/>
-                              <w:overflowPunct w:val="false"/>
+                              <w:overflowPunct w:val="true"/>
                               <w:bidi w:val="0"/>
                               <w:rPr>
                                 <w:color w:val="000000"/>
@@ -6983,7 +7029,7 @@
                           <w:p>
                             <w:pPr>
                               <w:pStyle w:val="Contenidodelmarco"/>
-                              <w:overflowPunct w:val="false"/>
+                              <w:overflowPunct w:val="true"/>
                               <w:bidi w:val="0"/>
                               <w:rPr>
                                 <w:color w:val="000000"/>
@@ -7000,7 +7046,7 @@
                           <w:p>
                             <w:pPr>
                               <w:pStyle w:val="Contenidodelmarco"/>
-                              <w:overflowPunct w:val="false"/>
+                              <w:overflowPunct w:val="true"/>
                               <w:bidi w:val="0"/>
                               <w:rPr>
                                 <w:color w:val="000000"/>
@@ -7018,7 +7064,7 @@
                           <w:p>
                             <w:pPr>
                               <w:pStyle w:val="Contenidodelmarco"/>
-                              <w:overflowPunct w:val="false"/>
+                              <w:overflowPunct w:val="true"/>
                               <w:bidi w:val="0"/>
                               <w:rPr>
                                 <w:color w:val="000000"/>
@@ -7035,7 +7081,7 @@
                           <w:p>
                             <w:pPr>
                               <w:pStyle w:val="Contenidodelmarco"/>
-                              <w:overflowPunct w:val="false"/>
+                              <w:overflowPunct w:val="true"/>
                               <w:bidi w:val="0"/>
                               <w:rPr>
                                 <w:color w:val="000000"/>
@@ -7052,7 +7098,7 @@
                           <w:p>
                             <w:pPr>
                               <w:pStyle w:val="Contenidodelmarco"/>
-                              <w:overflowPunct w:val="false"/>
+                              <w:overflowPunct w:val="true"/>
                               <w:bidi w:val="0"/>
                               <w:rPr>
                                 <w:color w:val="000000"/>
@@ -7069,20 +7115,22 @@
                           <w:p>
                             <w:pPr>
                               <w:pStyle w:val="Contenidodelmarco"/>
-                              <w:overflowPunct w:val="false"/>
-                              <w:bidi w:val="0"/>
-                              <w:rPr>
-                                <w:color w:val="000000"/>
-                              </w:rPr>
-                            </w:pPr>
-                            <w:bookmarkStart w:id="67" w:name="__DdeLink__659_384893485"/>
+                              <w:overflowPunct w:val="true"/>
+                              <w:bidi w:val="0"/>
+                              <w:rPr>
+                                <w:color w:val="000000"/>
+                              </w:rPr>
+                            </w:pPr>
+                            <w:bookmarkStart w:id="89" w:name="__DdeLink__472_886509056"/>
+                            <w:bookmarkStart w:id="90" w:name="__DdeLink__659_384893485"/>
                             <w:r>
                               <w:rPr>
                                 <w:color w:val="000000"/>
                               </w:rPr>
                               <w:t>}</w:t>
                             </w:r>
-                            <w:bookmarkEnd w:id="67"/>
+                            <w:bookmarkEnd w:id="89"/>
+                            <w:bookmarkEnd w:id="90"/>
                           </w:p>
                         </w:txbxContent>
                       </wps:txbx>
@@ -7105,13 +7153,13 @@
                     <w:p>
                       <w:pPr>
                         <w:pStyle w:val="Contenidodelmarco"/>
-                        <w:overflowPunct w:val="false"/>
-                        <w:bidi w:val="0"/>
-                        <w:rPr>
-                          <w:color w:val="000000"/>
-                        </w:rPr>
-                      </w:pPr>
-                      <w:bookmarkStart w:id="68" w:name="__DdeLink__659_384893485"/>
+                        <w:overflowPunct w:val="true"/>
+                        <w:bidi w:val="0"/>
+                        <w:rPr>
+                          <w:color w:val="000000"/>
+                        </w:rPr>
+                      </w:pPr>
+                      <w:bookmarkStart w:id="91" w:name="__DdeLink__472_886509056"/>
                       <w:r>
                         <w:rPr>
                           <w:color w:val="000000"/>
@@ -7122,7 +7170,7 @@
                     <w:p>
                       <w:pPr>
                         <w:pStyle w:val="Contenidodelmarco"/>
-                        <w:overflowPunct w:val="false"/>
+                        <w:overflowPunct w:val="true"/>
                         <w:bidi w:val="0"/>
                         <w:rPr>
                           <w:color w:val="000000"/>
@@ -7138,7 +7186,7 @@
                     <w:p>
                       <w:pPr>
                         <w:pStyle w:val="Contenidodelmarco"/>
-                        <w:overflowPunct w:val="false"/>
+                        <w:overflowPunct w:val="true"/>
                         <w:bidi w:val="0"/>
                         <w:rPr>
                           <w:color w:val="000000"/>
@@ -7154,7 +7202,7 @@
                     <w:p>
                       <w:pPr>
                         <w:pStyle w:val="Contenidodelmarco"/>
-                        <w:overflowPunct w:val="false"/>
+                        <w:overflowPunct w:val="true"/>
                         <w:bidi w:val="0"/>
                         <w:rPr>
                           <w:color w:val="000000"/>
@@ -7170,7 +7218,7 @@
                     <w:p>
                       <w:pPr>
                         <w:pStyle w:val="Contenidodelmarco"/>
-                        <w:overflowPunct w:val="false"/>
+                        <w:overflowPunct w:val="true"/>
                         <w:bidi w:val="0"/>
                         <w:rPr>
                           <w:color w:val="000000"/>
@@ -7186,7 +7234,7 @@
                     <w:p>
                       <w:pPr>
                         <w:pStyle w:val="Contenidodelmarco"/>
-                        <w:overflowPunct w:val="false"/>
+                        <w:overflowPunct w:val="true"/>
                         <w:bidi w:val="0"/>
                         <w:rPr>
                           <w:color w:val="000000"/>
@@ -7203,7 +7251,7 @@
                     <w:p>
                       <w:pPr>
                         <w:pStyle w:val="Contenidodelmarco"/>
-                        <w:overflowPunct w:val="false"/>
+                        <w:overflowPunct w:val="true"/>
                         <w:bidi w:val="0"/>
                         <w:rPr>
                           <w:color w:val="000000"/>
@@ -7220,7 +7268,7 @@
                     <w:p>
                       <w:pPr>
                         <w:pStyle w:val="Contenidodelmarco"/>
-                        <w:overflowPunct w:val="false"/>
+                        <w:overflowPunct w:val="true"/>
                         <w:bidi w:val="0"/>
                         <w:rPr>
                           <w:color w:val="000000"/>
@@ -7237,7 +7285,7 @@
                     <w:p>
                       <w:pPr>
                         <w:pStyle w:val="Contenidodelmarco"/>
-                        <w:overflowPunct w:val="false"/>
+                        <w:overflowPunct w:val="true"/>
                         <w:bidi w:val="0"/>
                         <w:rPr>
                           <w:color w:val="000000"/>
@@ -7254,7 +7302,7 @@
                     <w:p>
                       <w:pPr>
                         <w:pStyle w:val="Contenidodelmarco"/>
-                        <w:overflowPunct w:val="false"/>
+                        <w:overflowPunct w:val="true"/>
                         <w:bidi w:val="0"/>
                         <w:rPr>
                           <w:color w:val="000000"/>
@@ -7271,7 +7319,7 @@
                     <w:p>
                       <w:pPr>
                         <w:pStyle w:val="Contenidodelmarco"/>
-                        <w:overflowPunct w:val="false"/>
+                        <w:overflowPunct w:val="true"/>
                         <w:bidi w:val="0"/>
                         <w:rPr>
                           <w:color w:val="000000"/>
@@ -7289,7 +7337,7 @@
                     <w:p>
                       <w:pPr>
                         <w:pStyle w:val="Contenidodelmarco"/>
-                        <w:overflowPunct w:val="false"/>
+                        <w:overflowPunct w:val="true"/>
                         <w:bidi w:val="0"/>
                         <w:rPr>
                           <w:color w:val="000000"/>
@@ -7306,7 +7354,7 @@
                     <w:p>
                       <w:pPr>
                         <w:pStyle w:val="Contenidodelmarco"/>
-                        <w:overflowPunct w:val="false"/>
+                        <w:overflowPunct w:val="true"/>
                         <w:bidi w:val="0"/>
                         <w:rPr>
                           <w:color w:val="000000"/>
@@ -7323,7 +7371,7 @@
                     <w:p>
                       <w:pPr>
                         <w:pStyle w:val="Contenidodelmarco"/>
-                        <w:overflowPunct w:val="false"/>
+                        <w:overflowPunct w:val="true"/>
                         <w:bidi w:val="0"/>
                         <w:rPr>
                           <w:color w:val="000000"/>
@@ -7340,20 +7388,22 @@
                     <w:p>
                       <w:pPr>
                         <w:pStyle w:val="Contenidodelmarco"/>
-                        <w:overflowPunct w:val="false"/>
-                        <w:bidi w:val="0"/>
-                        <w:rPr>
-                          <w:color w:val="000000"/>
-                        </w:rPr>
-                      </w:pPr>
-                      <w:bookmarkStart w:id="69" w:name="__DdeLink__659_384893485"/>
+                        <w:overflowPunct w:val="true"/>
+                        <w:bidi w:val="0"/>
+                        <w:rPr>
+                          <w:color w:val="000000"/>
+                        </w:rPr>
+                      </w:pPr>
+                      <w:bookmarkStart w:id="92" w:name="__DdeLink__472_886509056"/>
+                      <w:bookmarkStart w:id="93" w:name="__DdeLink__659_384893485"/>
                       <w:r>
                         <w:rPr>
                           <w:color w:val="000000"/>
                         </w:rPr>
                         <w:t>}</w:t>
                       </w:r>
-                      <w:bookmarkEnd w:id="69"/>
+                      <w:bookmarkEnd w:id="92"/>
+                      <w:bookmarkEnd w:id="93"/>
                     </w:p>
                   </w:txbxContent>
                 </v:textbox>
@@ -7390,28 +7440,7 @@
           <w:b/>
           <w:bCs/>
         </w:rPr>
-        <w:t>CQ1</w:t>
-      </w:r>
-      <w:r>
-        <w:rPr>
-          <w:b/>
-          <w:bCs/>
-        </w:rPr>
-        <w:t>3</w:t>
-      </w:r>
-      <w:r>
-        <w:rPr>
-          <w:b/>
-          <w:bCs/>
-        </w:rPr>
-        <w:t xml:space="preserve">: </w:t>
-      </w:r>
-      <w:r>
-        <w:rPr>
-          <w:b/>
-          <w:bCs/>
-        </w:rPr>
-        <w:t>Which documents are required for commissioning a pump</w:t>
+        <w:t>CQ13: Which documents are required for commissioning a pump</w:t>
       </w:r>
     </w:p>
     <w:p>
@@ -7462,7 +7491,36 @@
         </w:rPr>
       </w:pPr>
       <w:r>
+        <w:rPr>
+          <w:b/>
+          <w:bCs/>
+          <w:i/>
+          <w:iCs/>
+        </w:rPr>
+      </w:r>
+    </w:p>
+    <w:p>
+      <w:pPr>
+        <w:pStyle w:val="Normal"/>
+        <w:bidi w:val="0"/>
+        <w:jc w:val="start"/>
         <w:rPr/>
+      </w:pPr>
+      <w:r>
+        <w:rPr>
+          <w:b/>
+          <w:bCs/>
+          <w:i/>
+          <w:iCs/>
+        </w:rPr>
+        <w:t>Response</w:t>
+      </w:r>
+      <w:r>
+        <w:rPr>
+          <w:b/>
+          <w:bCs/>
+        </w:rPr>
+        <w:t>:</w:t>
       </w:r>
     </w:p>
     <w:p>
@@ -7478,81 +7536,10 @@
           <w:bCs/>
           <w:i/>
           <w:iCs/>
-        </w:rPr>
-        <w:t>Response</w:t>
-      </w:r>
-      <w:r>
-        <w:rPr>
-          <w:b/>
-          <w:bCs/>
-        </w:rPr>
-        <w:t>:</w:t>
-      </w:r>
-    </w:p>
-    <w:p>
-      <w:pPr>
-        <w:pStyle w:val="Normal"/>
-        <w:bidi w:val="0"/>
-        <w:jc w:val="start"/>
-        <w:rPr/>
-      </w:pPr>
-      <w:r>
-        <w:rPr/>
-      </w:r>
-    </w:p>
-    <w:p>
-      <w:pPr>
-        <w:pStyle w:val="Normal"/>
-        <w:bidi w:val="0"/>
-        <w:jc w:val="start"/>
-        <w:rPr>
-          <w:b/>
-          <w:bCs/>
-          <w:i/>
-          <w:i/>
-          <w:iCs/>
-        </w:rPr>
-      </w:pPr>
-      <w:r>
-        <w:rPr>
-          <w:b/>
-          <w:bCs/>
-          <w:i/>
-          <w:iCs/>
-        </w:rPr>
-      </w:r>
-    </w:p>
-    <w:p>
-      <w:pPr>
-        <w:pStyle w:val="Normal"/>
-        <w:bidi w:val="0"/>
-        <w:jc w:val="start"/>
-        <w:rPr/>
-      </w:pPr>
-      <w:r>
-        <w:rPr>
-          <w:b/>
-          <w:bCs/>
-          <w:i/>
-          <w:iCs/>
-        </w:rPr>
-        <w:t>SPARQL query</w:t>
-      </w:r>
-      <w:r>
-        <w:rPr>
-          <w:b/>
-          <w:bCs/>
-        </w:rPr>
-        <w:t>:</w:t>
-      </w:r>
-      <w:r>
-        <w:rPr>
-          <w:b/>
-          <w:bCs/>
         </w:rPr>
         <w:drawing>
           <wp:inline distT="0" distB="0" distL="0" distR="0">
-            <wp:extent cx="3762375" cy="619125"/>
+            <wp:extent cx="2983230" cy="490855"/>
             <wp:effectExtent l="0" t="0" r="0" b="0"/>
             <wp:docPr id="20" name="Imagen8" descr="" title=""/>
             <wp:cNvGraphicFramePr>
@@ -7576,7 +7563,7 @@
                   <pic:spPr bwMode="auto">
                     <a:xfrm>
                       <a:off x="0" y="0"/>
-                      <a:ext cx="3762375" cy="619125"/>
+                      <a:ext cx="2983230" cy="490855"/>
                     </a:xfrm>
                     <a:prstGeom prst="rect">
                       <a:avLst/>
@@ -7587,6 +7574,47 @@
             </a:graphic>
           </wp:inline>
         </w:drawing>
+      </w:r>
+    </w:p>
+    <w:p>
+      <w:pPr>
+        <w:pStyle w:val="Normal"/>
+        <w:bidi w:val="0"/>
+        <w:jc w:val="start"/>
+        <w:rPr>
+          <w:b/>
+          <w:bCs/>
+          <w:i/>
+          <w:i/>
+          <w:iCs/>
+        </w:rPr>
+      </w:pPr>
+      <w:r>
+        <w:rPr/>
+      </w:r>
+    </w:p>
+    <w:p>
+      <w:pPr>
+        <w:pStyle w:val="Normal"/>
+        <w:bidi w:val="0"/>
+        <w:jc w:val="start"/>
+        <w:rPr/>
+      </w:pPr>
+      <w:r>
+        <w:rPr>
+          <w:b/>
+          <w:bCs/>
+          <w:i/>
+          <w:iCs/>
+        </w:rPr>
+        <w:t>SPARQL query</w:t>
+      </w:r>
+      <w:r>
+        <w:rPr>
+          <w:b/>
+          <w:bCs/>
+        </w:rPr>
+        <w:t>:</w:t>
       </w:r>
     </w:p>
     <w:p>
@@ -7633,13 +7661,13 @@
                           <w:p>
                             <w:pPr>
                               <w:pStyle w:val="Contenidodelmarco"/>
-                              <w:overflowPunct w:val="false"/>
-                              <w:bidi w:val="0"/>
-                              <w:rPr>
-                                <w:color w:val="000000"/>
-                              </w:rPr>
-                            </w:pPr>
-                            <w:bookmarkStart w:id="70" w:name="__DdeLink__661_384893485"/>
+                              <w:overflowPunct w:val="true"/>
+                              <w:bidi w:val="0"/>
+                              <w:rPr>
+                                <w:color w:val="000000"/>
+                              </w:rPr>
+                            </w:pPr>
+                            <w:bookmarkStart w:id="94" w:name="__DdeLink__475_886509056"/>
                             <w:r>
                               <w:rPr>
                                 <w:color w:val="000000"/>
@@ -7650,7 +7678,7 @@
                           <w:p>
                             <w:pPr>
                               <w:pStyle w:val="Contenidodelmarco"/>
-                              <w:overflowPunct w:val="false"/>
+                              <w:overflowPunct w:val="true"/>
                               <w:bidi w:val="0"/>
                               <w:rPr>
                                 <w:color w:val="000000"/>
@@ -7666,7 +7694,7 @@
                           <w:p>
                             <w:pPr>
                               <w:pStyle w:val="Contenidodelmarco"/>
-                              <w:overflowPunct w:val="false"/>
+                              <w:overflowPunct w:val="true"/>
                               <w:bidi w:val="0"/>
                               <w:rPr>
                                 <w:color w:val="000000"/>
@@ -7682,7 +7710,7 @@
                           <w:p>
                             <w:pPr>
                               <w:pStyle w:val="Contenidodelmarco"/>
-                              <w:overflowPunct w:val="false"/>
+                              <w:overflowPunct w:val="true"/>
                               <w:bidi w:val="0"/>
                               <w:rPr>
                                 <w:color w:val="000000"/>
@@ -7698,7 +7726,7 @@
                           <w:p>
                             <w:pPr>
                               <w:pStyle w:val="Contenidodelmarco"/>
-                              <w:overflowPunct w:val="false"/>
+                              <w:overflowPunct w:val="true"/>
                               <w:bidi w:val="0"/>
                               <w:rPr>
                                 <w:color w:val="000000"/>
@@ -7714,7 +7742,7 @@
                           <w:p>
                             <w:pPr>
                               <w:pStyle w:val="Contenidodelmarco"/>
-                              <w:overflowPunct w:val="false"/>
+                              <w:overflowPunct w:val="true"/>
                               <w:bidi w:val="0"/>
                               <w:rPr>
                                 <w:color w:val="000000"/>
@@ -7730,7 +7758,7 @@
                           <w:p>
                             <w:pPr>
                               <w:pStyle w:val="Contenidodelmarco"/>
-                              <w:overflowPunct w:val="false"/>
+                              <w:overflowPunct w:val="true"/>
                               <w:bidi w:val="0"/>
                               <w:rPr>
                                 <w:color w:val="000000"/>
@@ -7747,7 +7775,7 @@
                           <w:p>
                             <w:pPr>
                               <w:pStyle w:val="Contenidodelmarco"/>
-                              <w:overflowPunct w:val="false"/>
+                              <w:overflowPunct w:val="true"/>
                               <w:bidi w:val="0"/>
                               <w:rPr>
                                 <w:color w:val="000000"/>
@@ -7764,7 +7792,7 @@
                           <w:p>
                             <w:pPr>
                               <w:pStyle w:val="Contenidodelmarco"/>
-                              <w:overflowPunct w:val="false"/>
+                              <w:overflowPunct w:val="true"/>
                               <w:bidi w:val="0"/>
                               <w:rPr>
                                 <w:color w:val="000000"/>
@@ -7782,7 +7810,7 @@
                           <w:p>
                             <w:pPr>
                               <w:pStyle w:val="Contenidodelmarco"/>
-                              <w:overflowPunct w:val="false"/>
+                              <w:overflowPunct w:val="true"/>
                               <w:bidi w:val="0"/>
                               <w:rPr>
                                 <w:color w:val="000000"/>
@@ -7800,7 +7828,7 @@
                           <w:p>
                             <w:pPr>
                               <w:pStyle w:val="Contenidodelmarco"/>
-                              <w:overflowPunct w:val="false"/>
+                              <w:overflowPunct w:val="true"/>
                               <w:bidi w:val="0"/>
                               <w:rPr>
                                 <w:color w:val="000000"/>
@@ -7818,7 +7846,7 @@
                           <w:p>
                             <w:pPr>
                               <w:pStyle w:val="Contenidodelmarco"/>
-                              <w:overflowPunct w:val="false"/>
+                              <w:overflowPunct w:val="true"/>
                               <w:bidi w:val="0"/>
                               <w:rPr>
                                 <w:color w:val="000000"/>
@@ -7836,7 +7864,7 @@
                           <w:p>
                             <w:pPr>
                               <w:pStyle w:val="Contenidodelmarco"/>
-                              <w:overflowPunct w:val="false"/>
+                              <w:overflowPunct w:val="true"/>
                               <w:bidi w:val="0"/>
                               <w:rPr>
                                 <w:color w:val="000000"/>
@@ -7853,7 +7881,7 @@
                           <w:p>
                             <w:pPr>
                               <w:pStyle w:val="Contenidodelmarco"/>
-                              <w:overflowPunct w:val="false"/>
+                              <w:overflowPunct w:val="true"/>
                               <w:bidi w:val="0"/>
                               <w:rPr>
                                 <w:color w:val="000000"/>
@@ -7870,7 +7898,7 @@
                           <w:p>
                             <w:pPr>
                               <w:pStyle w:val="Contenidodelmarco"/>
-                              <w:overflowPunct w:val="false"/>
+                              <w:overflowPunct w:val="true"/>
                               <w:bidi w:val="0"/>
                               <w:rPr>
                                 <w:color w:val="000000"/>
@@ -7888,7 +7916,7 @@
                           <w:p>
                             <w:pPr>
                               <w:pStyle w:val="Contenidodelmarco"/>
-                              <w:overflowPunct w:val="false"/>
+                              <w:overflowPunct w:val="true"/>
                               <w:bidi w:val="0"/>
                               <w:rPr>
                                 <w:color w:val="000000"/>
@@ -7906,7 +7934,7 @@
                           <w:p>
                             <w:pPr>
                               <w:pStyle w:val="Contenidodelmarco"/>
-                              <w:overflowPunct w:val="false"/>
+                              <w:overflowPunct w:val="true"/>
                               <w:bidi w:val="0"/>
                               <w:rPr>
                                 <w:color w:val="000000"/>
@@ -7924,7 +7952,7 @@
                           <w:p>
                             <w:pPr>
                               <w:pStyle w:val="Contenidodelmarco"/>
-                              <w:overflowPunct w:val="false"/>
+                              <w:overflowPunct w:val="true"/>
                               <w:bidi w:val="0"/>
                               <w:rPr>
                                 <w:color w:val="000000"/>
@@ -7941,7 +7969,7 @@
                           <w:p>
                             <w:pPr>
                               <w:pStyle w:val="Contenidodelmarco"/>
-                              <w:overflowPunct w:val="false"/>
+                              <w:overflowPunct w:val="true"/>
                               <w:bidi w:val="0"/>
                               <w:rPr>
                                 <w:color w:val="000000"/>
@@ -7958,35 +7986,37 @@
                           <w:p>
                             <w:pPr>
                               <w:pStyle w:val="Contenidodelmarco"/>
-                              <w:overflowPunct w:val="false"/>
-                              <w:bidi w:val="0"/>
-                              <w:rPr>
-                                <w:color w:val="000000"/>
-                              </w:rPr>
-                            </w:pPr>
-                            <w:r>
-                              <w:rPr>
-                                <w:color w:val="000000"/>
-                              </w:rPr>
-                            </w:r>
-                          </w:p>
-                          <w:p>
-                            <w:pPr>
-                              <w:pStyle w:val="Contenidodelmarco"/>
-                              <w:overflowPunct w:val="false"/>
-                              <w:bidi w:val="0"/>
-                              <w:rPr>
-                                <w:color w:val="000000"/>
-                              </w:rPr>
-                            </w:pPr>
-                            <w:bookmarkStart w:id="71" w:name="__DdeLink__661_384893485"/>
+                              <w:overflowPunct w:val="true"/>
+                              <w:bidi w:val="0"/>
+                              <w:rPr>
+                                <w:color w:val="000000"/>
+                              </w:rPr>
+                            </w:pPr>
+                            <w:r>
+                              <w:rPr>
+                                <w:color w:val="000000"/>
+                              </w:rPr>
+                            </w:r>
+                          </w:p>
+                          <w:p>
+                            <w:pPr>
+                              <w:pStyle w:val="Contenidodelmarco"/>
+                              <w:overflowPunct w:val="true"/>
+                              <w:bidi w:val="0"/>
+                              <w:rPr>
+                                <w:color w:val="000000"/>
+                              </w:rPr>
+                            </w:pPr>
+                            <w:bookmarkStart w:id="95" w:name="__DdeLink__475_886509056"/>
+                            <w:bookmarkStart w:id="96" w:name="__DdeLink__661_384893485"/>
                             <w:r>
                               <w:rPr>
                                 <w:color w:val="000000"/>
                               </w:rPr>
                               <w:t>}</w:t>
                             </w:r>
-                            <w:bookmarkEnd w:id="71"/>
+                            <w:bookmarkEnd w:id="95"/>
+                            <w:bookmarkEnd w:id="96"/>
                           </w:p>
                         </w:txbxContent>
                       </wps:txbx>
@@ -8009,13 +8039,13 @@
                     <w:p>
                       <w:pPr>
                         <w:pStyle w:val="Contenidodelmarco"/>
-                        <w:overflowPunct w:val="false"/>
-                        <w:bidi w:val="0"/>
-                        <w:rPr>
-                          <w:color w:val="000000"/>
-                        </w:rPr>
-                      </w:pPr>
-                      <w:bookmarkStart w:id="72" w:name="__DdeLink__661_384893485"/>
+                        <w:overflowPunct w:val="true"/>
+                        <w:bidi w:val="0"/>
+                        <w:rPr>
+                          <w:color w:val="000000"/>
+                        </w:rPr>
+                      </w:pPr>
+                      <w:bookmarkStart w:id="97" w:name="__DdeLink__475_886509056"/>
                       <w:r>
                         <w:rPr>
                           <w:color w:val="000000"/>
@@ -8026,7 +8056,7 @@
                     <w:p>
                       <w:pPr>
                         <w:pStyle w:val="Contenidodelmarco"/>
-                        <w:overflowPunct w:val="false"/>
+                        <w:overflowPunct w:val="true"/>
                         <w:bidi w:val="0"/>
                         <w:rPr>
                           <w:color w:val="000000"/>
@@ -8042,7 +8072,7 @@
                     <w:p>
                       <w:pPr>
                         <w:pStyle w:val="Contenidodelmarco"/>
-                        <w:overflowPunct w:val="false"/>
+                        <w:overflowPunct w:val="true"/>
                         <w:bidi w:val="0"/>
                         <w:rPr>
                           <w:color w:val="000000"/>
@@ -8058,7 +8088,7 @@
                     <w:p>
                       <w:pPr>
                         <w:pStyle w:val="Contenidodelmarco"/>
-                        <w:overflowPunct w:val="false"/>
+                        <w:overflowPunct w:val="true"/>
                         <w:bidi w:val="0"/>
                         <w:rPr>
                           <w:color w:val="000000"/>
@@ -8074,7 +8104,7 @@
                     <w:p>
                       <w:pPr>
                         <w:pStyle w:val="Contenidodelmarco"/>
-                        <w:overflowPunct w:val="false"/>
+                        <w:overflowPunct w:val="true"/>
                         <w:bidi w:val="0"/>
                         <w:rPr>
                           <w:color w:val="000000"/>
@@ -8090,7 +8120,7 @@
                     <w:p>
                       <w:pPr>
                         <w:pStyle w:val="Contenidodelmarco"/>
-                        <w:overflowPunct w:val="false"/>
+                        <w:overflowPunct w:val="true"/>
                         <w:bidi w:val="0"/>
                         <w:rPr>
                           <w:color w:val="000000"/>
@@ -8106,7 +8136,7 @@
                     <w:p>
                       <w:pPr>
                         <w:pStyle w:val="Contenidodelmarco"/>
-                        <w:overflowPunct w:val="false"/>
+                        <w:overflowPunct w:val="true"/>
                         <w:bidi w:val="0"/>
                         <w:rPr>
                           <w:color w:val="000000"/>
@@ -8123,7 +8153,7 @@
                     <w:p>
                       <w:pPr>
                         <w:pStyle w:val="Contenidodelmarco"/>
-                        <w:overflowPunct w:val="false"/>
+                        <w:overflowPunct w:val="true"/>
                         <w:bidi w:val="0"/>
                         <w:rPr>
                           <w:color w:val="000000"/>
@@ -8140,7 +8170,7 @@
                     <w:p>
                       <w:pPr>
                         <w:pStyle w:val="Contenidodelmarco"/>
-                        <w:overflowPunct w:val="false"/>
+                        <w:overflowPunct w:val="true"/>
                         <w:bidi w:val="0"/>
                         <w:rPr>
                           <w:color w:val="000000"/>
@@ -8158,7 +8188,7 @@
                     <w:p>
                       <w:pPr>
                         <w:pStyle w:val="Contenidodelmarco"/>
-                        <w:overflowPunct w:val="false"/>
+                        <w:overflowPunct w:val="true"/>
                         <w:bidi w:val="0"/>
                         <w:rPr>
                           <w:color w:val="000000"/>
@@ -8176,7 +8206,7 @@
                     <w:p>
                       <w:pPr>
                         <w:pStyle w:val="Contenidodelmarco"/>
-                        <w:overflowPunct w:val="false"/>
+                        <w:overflowPunct w:val="true"/>
                         <w:bidi w:val="0"/>
                         <w:rPr>
                           <w:color w:val="000000"/>
@@ -8194,7 +8224,7 @@
                     <w:p>
                       <w:pPr>
                         <w:pStyle w:val="Contenidodelmarco"/>
-                        <w:overflowPunct w:val="false"/>
+                        <w:overflowPunct w:val="true"/>
                         <w:bidi w:val="0"/>
                         <w:rPr>
                           <w:color w:val="000000"/>
@@ -8212,7 +8242,7 @@
                     <w:p>
                       <w:pPr>
                         <w:pStyle w:val="Contenidodelmarco"/>
-                        <w:overflowPunct w:val="false"/>
+                        <w:overflowPunct w:val="true"/>
                         <w:bidi w:val="0"/>
                         <w:rPr>
                           <w:color w:val="000000"/>
@@ -8229,7 +8259,7 @@
                     <w:p>
                       <w:pPr>
                         <w:pStyle w:val="Contenidodelmarco"/>
-                        <w:overflowPunct w:val="false"/>
+                        <w:overflowPunct w:val="true"/>
                         <w:bidi w:val="0"/>
                         <w:rPr>
                           <w:color w:val="000000"/>
@@ -8246,7 +8276,7 @@
                     <w:p>
                       <w:pPr>
                         <w:pStyle w:val="Contenidodelmarco"/>
-                        <w:overflowPunct w:val="false"/>
+                        <w:overflowPunct w:val="true"/>
                         <w:bidi w:val="0"/>
                         <w:rPr>
                           <w:color w:val="000000"/>
@@ -8264,7 +8294,7 @@
                     <w:p>
                       <w:pPr>
                         <w:pStyle w:val="Contenidodelmarco"/>
-                        <w:overflowPunct w:val="false"/>
+                        <w:overflowPunct w:val="true"/>
                         <w:bidi w:val="0"/>
                         <w:rPr>
                           <w:color w:val="000000"/>
@@ -8282,7 +8312,7 @@
                     <w:p>
                       <w:pPr>
                         <w:pStyle w:val="Contenidodelmarco"/>
-                        <w:overflowPunct w:val="false"/>
+                        <w:overflowPunct w:val="true"/>
                         <w:bidi w:val="0"/>
                         <w:rPr>
                           <w:color w:val="000000"/>
@@ -8300,7 +8330,7 @@
                     <w:p>
                       <w:pPr>
                         <w:pStyle w:val="Contenidodelmarco"/>
-                        <w:overflowPunct w:val="false"/>
+                        <w:overflowPunct w:val="true"/>
                         <w:bidi w:val="0"/>
                         <w:rPr>
                           <w:color w:val="000000"/>
@@ -8317,7 +8347,7 @@
                     <w:p>
                       <w:pPr>
                         <w:pStyle w:val="Contenidodelmarco"/>
-                        <w:overflowPunct w:val="false"/>
+                        <w:overflowPunct w:val="true"/>
                         <w:bidi w:val="0"/>
                         <w:rPr>
                           <w:color w:val="000000"/>
@@ -8334,35 +8364,37 @@
                     <w:p>
                       <w:pPr>
                         <w:pStyle w:val="Contenidodelmarco"/>
-                        <w:overflowPunct w:val="false"/>
-                        <w:bidi w:val="0"/>
-                        <w:rPr>
-                          <w:color w:val="000000"/>
-                        </w:rPr>
-                      </w:pPr>
-                      <w:r>
-                        <w:rPr>
-                          <w:color w:val="000000"/>
-                        </w:rPr>
-                      </w:r>
-                    </w:p>
-                    <w:p>
-                      <w:pPr>
-                        <w:pStyle w:val="Contenidodelmarco"/>
-                        <w:overflowPunct w:val="false"/>
-                        <w:bidi w:val="0"/>
-                        <w:rPr>
-                          <w:color w:val="000000"/>
-                        </w:rPr>
-                      </w:pPr>
-                      <w:bookmarkStart w:id="73" w:name="__DdeLink__661_384893485"/>
+                        <w:overflowPunct w:val="true"/>
+                        <w:bidi w:val="0"/>
+                        <w:rPr>
+                          <w:color w:val="000000"/>
+                        </w:rPr>
+                      </w:pPr>
+                      <w:r>
+                        <w:rPr>
+                          <w:color w:val="000000"/>
+                        </w:rPr>
+                      </w:r>
+                    </w:p>
+                    <w:p>
+                      <w:pPr>
+                        <w:pStyle w:val="Contenidodelmarco"/>
+                        <w:overflowPunct w:val="true"/>
+                        <w:bidi w:val="0"/>
+                        <w:rPr>
+                          <w:color w:val="000000"/>
+                        </w:rPr>
+                      </w:pPr>
+                      <w:bookmarkStart w:id="98" w:name="__DdeLink__475_886509056"/>
+                      <w:bookmarkStart w:id="99" w:name="__DdeLink__661_384893485"/>
                       <w:r>
                         <w:rPr>
                           <w:color w:val="000000"/>
                         </w:rPr>
                         <w:t>}</w:t>
                       </w:r>
-                      <w:bookmarkEnd w:id="73"/>
+                      <w:bookmarkEnd w:id="98"/>
+                      <w:bookmarkEnd w:id="99"/>
                     </w:p>
                   </w:txbxContent>
                 </v:textbox>
@@ -8399,28 +8431,7 @@
           <w:b/>
           <w:bCs/>
         </w:rPr>
-        <w:t>CQ1</w:t>
-      </w:r>
-      <w:r>
-        <w:rPr>
-          <w:b/>
-          <w:bCs/>
-        </w:rPr>
-        <w:t>4</w:t>
-      </w:r>
-      <w:r>
-        <w:rPr>
-          <w:b/>
-          <w:bCs/>
-        </w:rPr>
-        <w:t xml:space="preserve">: </w:t>
-      </w:r>
-      <w:r>
-        <w:rPr>
-          <w:b/>
-          <w:bCs/>
-        </w:rPr>
-        <w:t>What discipline is responsible for document type 0505?</w:t>
+        <w:t>CQ14: What discipline is responsible for document type 0505?</w:t>
       </w:r>
     </w:p>
     <w:p>
@@ -8452,10 +8463,7 @@
         </w:rPr>
       </w:pPr>
       <w:r>
-        <w:rPr>
-          <w:b/>
-          <w:bCs/>
-        </w:rPr>
+        <w:rPr/>
         <w:drawing>
           <wp:inline distT="0" distB="0" distL="0" distR="0">
             <wp:extent cx="3905885" cy="353695"/>
@@ -8506,42 +8514,42 @@
         </w:rPr>
       </w:pPr>
       <w:r>
+        <w:rPr>
+          <w:b/>
+          <w:bCs/>
+        </w:rPr>
+      </w:r>
+    </w:p>
+    <w:p>
+      <w:pPr>
+        <w:pStyle w:val="Normal"/>
+        <w:bidi w:val="0"/>
+        <w:jc w:val="start"/>
+        <w:rPr>
+          <w:b/>
+          <w:bCs/>
+        </w:rPr>
+      </w:pPr>
+      <w:r>
+        <w:rPr>
+          <w:b/>
+          <w:bCs/>
+        </w:rPr>
+        <w:t>SPARQL query:</w:t>
+      </w:r>
+    </w:p>
+    <w:p>
+      <w:pPr>
+        <w:pStyle w:val="Normal"/>
+        <w:bidi w:val="0"/>
+        <w:jc w:val="start"/>
+        <w:rPr>
+          <w:b/>
+          <w:bCs/>
+        </w:rPr>
+      </w:pPr>
+      <w:r>
         <w:rPr/>
-      </w:r>
-    </w:p>
-    <w:p>
-      <w:pPr>
-        <w:pStyle w:val="Normal"/>
-        <w:bidi w:val="0"/>
-        <w:jc w:val="start"/>
-        <w:rPr>
-          <w:b/>
-          <w:bCs/>
-        </w:rPr>
-      </w:pPr>
-      <w:r>
-        <w:rPr>
-          <w:b/>
-          <w:bCs/>
-        </w:rPr>
-        <w:t>SPARQL query:</w:t>
-      </w:r>
-    </w:p>
-    <w:p>
-      <w:pPr>
-        <w:pStyle w:val="Normal"/>
-        <w:bidi w:val="0"/>
-        <w:jc w:val="start"/>
-        <w:rPr>
-          <w:b/>
-          <w:bCs/>
-        </w:rPr>
-      </w:pPr>
-      <w:r>
-        <w:rPr>
-          <w:b/>
-          <w:bCs/>
-        </w:rPr>
         <mc:AlternateContent>
           <mc:Choice Requires="wps">
             <w:drawing>
@@ -8577,13 +8585,13 @@
                           <w:p>
                             <w:pPr>
                               <w:pStyle w:val="Contenidodelmarco"/>
-                              <w:overflowPunct w:val="false"/>
-                              <w:bidi w:val="0"/>
-                              <w:rPr>
-                                <w:color w:val="000000"/>
-                              </w:rPr>
-                            </w:pPr>
-                            <w:bookmarkStart w:id="74" w:name="__DdeLink__663_384893485"/>
+                              <w:overflowPunct w:val="true"/>
+                              <w:bidi w:val="0"/>
+                              <w:rPr>
+                                <w:color w:val="000000"/>
+                              </w:rPr>
+                            </w:pPr>
+                            <w:bookmarkStart w:id="100" w:name="__DdeLink__478_886509056"/>
                             <w:r>
                               <w:rPr>
                                 <w:color w:val="000000"/>
@@ -8594,7 +8602,7 @@
                           <w:p>
                             <w:pPr>
                               <w:pStyle w:val="Contenidodelmarco"/>
-                              <w:overflowPunct w:val="false"/>
+                              <w:overflowPunct w:val="true"/>
                               <w:bidi w:val="0"/>
                               <w:rPr>
                                 <w:color w:val="000000"/>
@@ -8610,7 +8618,7 @@
                           <w:p>
                             <w:pPr>
                               <w:pStyle w:val="Contenidodelmarco"/>
-                              <w:overflowPunct w:val="false"/>
+                              <w:overflowPunct w:val="true"/>
                               <w:bidi w:val="0"/>
                               <w:rPr>
                                 <w:color w:val="000000"/>
@@ -8626,7 +8634,7 @@
                           <w:p>
                             <w:pPr>
                               <w:pStyle w:val="Contenidodelmarco"/>
-                              <w:overflowPunct w:val="false"/>
+                              <w:overflowPunct w:val="true"/>
                               <w:bidi w:val="0"/>
                               <w:rPr>
                                 <w:color w:val="000000"/>
@@ -8642,7 +8650,7 @@
                           <w:p>
                             <w:pPr>
                               <w:pStyle w:val="Contenidodelmarco"/>
-                              <w:overflowPunct w:val="false"/>
+                              <w:overflowPunct w:val="true"/>
                               <w:bidi w:val="0"/>
                               <w:rPr>
                                 <w:color w:val="000000"/>
@@ -8658,7 +8666,7 @@
                           <w:p>
                             <w:pPr>
                               <w:pStyle w:val="Contenidodelmarco"/>
-                              <w:overflowPunct w:val="false"/>
+                              <w:overflowPunct w:val="true"/>
                               <w:bidi w:val="0"/>
                               <w:rPr>
                                 <w:color w:val="000000"/>
@@ -8674,7 +8682,7 @@
                           <w:p>
                             <w:pPr>
                               <w:pStyle w:val="Contenidodelmarco"/>
-                              <w:overflowPunct w:val="false"/>
+                              <w:overflowPunct w:val="true"/>
                               <w:bidi w:val="0"/>
                               <w:rPr>
                                 <w:color w:val="000000"/>
@@ -8690,7 +8698,7 @@
                           <w:p>
                             <w:pPr>
                               <w:pStyle w:val="Contenidodelmarco"/>
-                              <w:overflowPunct w:val="false"/>
+                              <w:overflowPunct w:val="true"/>
                               <w:bidi w:val="0"/>
                               <w:rPr>
                                 <w:color w:val="000000"/>
@@ -8707,7 +8715,7 @@
                           <w:p>
                             <w:pPr>
                               <w:pStyle w:val="Contenidodelmarco"/>
-                              <w:overflowPunct w:val="false"/>
+                              <w:overflowPunct w:val="true"/>
                               <w:bidi w:val="0"/>
                               <w:rPr>
                                 <w:color w:val="000000"/>
@@ -8724,7 +8732,7 @@
                           <w:p>
                             <w:pPr>
                               <w:pStyle w:val="Contenidodelmarco"/>
-                              <w:overflowPunct w:val="false"/>
+                              <w:overflowPunct w:val="true"/>
                               <w:bidi w:val="0"/>
                               <w:rPr>
                                 <w:color w:val="000000"/>
@@ -8741,7 +8749,7 @@
                           <w:p>
                             <w:pPr>
                               <w:pStyle w:val="Contenidodelmarco"/>
-                              <w:overflowPunct w:val="false"/>
+                              <w:overflowPunct w:val="true"/>
                               <w:bidi w:val="0"/>
                               <w:rPr>
                                 <w:color w:val="000000"/>
@@ -8758,7 +8766,7 @@
                           <w:p>
                             <w:pPr>
                               <w:pStyle w:val="Contenidodelmarco"/>
-                              <w:overflowPunct w:val="false"/>
+                              <w:overflowPunct w:val="true"/>
                               <w:bidi w:val="0"/>
                               <w:rPr>
                                 <w:color w:val="000000"/>
@@ -8776,7 +8784,7 @@
                           <w:p>
                             <w:pPr>
                               <w:pStyle w:val="Contenidodelmarco"/>
-                              <w:overflowPunct w:val="false"/>
+                              <w:overflowPunct w:val="true"/>
                               <w:bidi w:val="0"/>
                               <w:rPr>
                                 <w:color w:val="000000"/>
@@ -8794,7 +8802,7 @@
                           <w:p>
                             <w:pPr>
                               <w:pStyle w:val="Contenidodelmarco"/>
-                              <w:overflowPunct w:val="false"/>
+                              <w:overflowPunct w:val="true"/>
                               <w:bidi w:val="0"/>
                               <w:rPr>
                                 <w:color w:val="000000"/>
@@ -8812,7 +8820,7 @@
                           <w:p>
                             <w:pPr>
                               <w:pStyle w:val="Contenidodelmarco"/>
-                              <w:overflowPunct w:val="false"/>
+                              <w:overflowPunct w:val="true"/>
                               <w:bidi w:val="0"/>
                               <w:rPr>
                                 <w:color w:val="000000"/>
@@ -8829,22 +8837,22 @@
                           <w:p>
                             <w:pPr>
                               <w:pStyle w:val="Contenidodelmarco"/>
-                              <w:overflowPunct w:val="false"/>
-                              <w:bidi w:val="0"/>
-                              <w:rPr>
-                                <w:color w:val="000000"/>
-                              </w:rPr>
-                            </w:pPr>
-                            <w:r>
-                              <w:rPr>
-                                <w:color w:val="000000"/>
-                              </w:rPr>
-                            </w:r>
-                          </w:p>
-                          <w:p>
-                            <w:pPr>
-                              <w:pStyle w:val="Contenidodelmarco"/>
-                              <w:overflowPunct w:val="false"/>
+                              <w:overflowPunct w:val="true"/>
+                              <w:bidi w:val="0"/>
+                              <w:rPr>
+                                <w:color w:val="000000"/>
+                              </w:rPr>
+                            </w:pPr>
+                            <w:r>
+                              <w:rPr>
+                                <w:color w:val="000000"/>
+                              </w:rPr>
+                            </w:r>
+                          </w:p>
+                          <w:p>
+                            <w:pPr>
+                              <w:pStyle w:val="Contenidodelmarco"/>
+                              <w:overflowPunct w:val="true"/>
                               <w:bidi w:val="0"/>
                               <w:rPr>
                                 <w:color w:val="000000"/>
@@ -8861,7 +8869,7 @@
                           <w:p>
                             <w:pPr>
                               <w:pStyle w:val="Contenidodelmarco"/>
-                              <w:overflowPunct w:val="false"/>
+                              <w:overflowPunct w:val="true"/>
                               <w:bidi w:val="0"/>
                               <w:rPr>
                                 <w:color w:val="000000"/>
@@ -8879,7 +8887,7 @@
                           <w:p>
                             <w:pPr>
                               <w:pStyle w:val="Contenidodelmarco"/>
-                              <w:overflowPunct w:val="false"/>
+                              <w:overflowPunct w:val="true"/>
                               <w:bidi w:val="0"/>
                               <w:rPr>
                                 <w:color w:val="000000"/>
@@ -8897,7 +8905,7 @@
                           <w:p>
                             <w:pPr>
                               <w:pStyle w:val="Contenidodelmarco"/>
-                              <w:overflowPunct w:val="false"/>
+                              <w:overflowPunct w:val="true"/>
                               <w:bidi w:val="0"/>
                               <w:rPr>
                                 <w:color w:val="000000"/>
@@ -8915,7 +8923,7 @@
                           <w:p>
                             <w:pPr>
                               <w:pStyle w:val="Contenidodelmarco"/>
-                              <w:overflowPunct w:val="false"/>
+                              <w:overflowPunct w:val="true"/>
                               <w:bidi w:val="0"/>
                               <w:rPr>
                                 <w:color w:val="000000"/>
@@ -8932,20 +8940,22 @@
                           <w:p>
                             <w:pPr>
                               <w:pStyle w:val="Contenidodelmarco"/>
-                              <w:overflowPunct w:val="false"/>
-                              <w:bidi w:val="0"/>
-                              <w:rPr>
-                                <w:color w:val="000000"/>
-                              </w:rPr>
-                            </w:pPr>
-                            <w:bookmarkStart w:id="75" w:name="__DdeLink__663_384893485"/>
+                              <w:overflowPunct w:val="true"/>
+                              <w:bidi w:val="0"/>
+                              <w:rPr>
+                                <w:color w:val="000000"/>
+                              </w:rPr>
+                            </w:pPr>
+                            <w:bookmarkStart w:id="101" w:name="__DdeLink__478_886509056"/>
+                            <w:bookmarkStart w:id="102" w:name="__DdeLink__663_384893485"/>
                             <w:r>
                               <w:rPr>
                                 <w:color w:val="000000"/>
                               </w:rPr>
                               <w:t>}</w:t>
                             </w:r>
-                            <w:bookmarkEnd w:id="75"/>
+                            <w:bookmarkEnd w:id="101"/>
+                            <w:bookmarkEnd w:id="102"/>
                           </w:p>
                         </w:txbxContent>
                       </wps:txbx>
@@ -8968,13 +8978,13 @@
                     <w:p>
                       <w:pPr>
                         <w:pStyle w:val="Contenidodelmarco"/>
-                        <w:overflowPunct w:val="false"/>
-                        <w:bidi w:val="0"/>
-                        <w:rPr>
-                          <w:color w:val="000000"/>
-                        </w:rPr>
-                      </w:pPr>
-                      <w:bookmarkStart w:id="76" w:name="__DdeLink__663_384893485"/>
+                        <w:overflowPunct w:val="true"/>
+                        <w:bidi w:val="0"/>
+                        <w:rPr>
+                          <w:color w:val="000000"/>
+                        </w:rPr>
+                      </w:pPr>
+                      <w:bookmarkStart w:id="103" w:name="__DdeLink__478_886509056"/>
                       <w:r>
                         <w:rPr>
                           <w:color w:val="000000"/>
@@ -8985,7 +8995,7 @@
                     <w:p>
                       <w:pPr>
                         <w:pStyle w:val="Contenidodelmarco"/>
-                        <w:overflowPunct w:val="false"/>
+                        <w:overflowPunct w:val="true"/>
                         <w:bidi w:val="0"/>
                         <w:rPr>
                           <w:color w:val="000000"/>
@@ -9001,7 +9011,7 @@
                     <w:p>
                       <w:pPr>
                         <w:pStyle w:val="Contenidodelmarco"/>
-                        <w:overflowPunct w:val="false"/>
+                        <w:overflowPunct w:val="true"/>
                         <w:bidi w:val="0"/>
                         <w:rPr>
                           <w:color w:val="000000"/>
@@ -9017,7 +9027,7 @@
                     <w:p>
                       <w:pPr>
                         <w:pStyle w:val="Contenidodelmarco"/>
-                        <w:overflowPunct w:val="false"/>
+                        <w:overflowPunct w:val="true"/>
                         <w:bidi w:val="0"/>
                         <w:rPr>
                           <w:color w:val="000000"/>
@@ -9033,7 +9043,7 @@
                     <w:p>
                       <w:pPr>
                         <w:pStyle w:val="Contenidodelmarco"/>
-                        <w:overflowPunct w:val="false"/>
+                        <w:overflowPunct w:val="true"/>
                         <w:bidi w:val="0"/>
                         <w:rPr>
                           <w:color w:val="000000"/>
@@ -9049,7 +9059,7 @@
                     <w:p>
                       <w:pPr>
                         <w:pStyle w:val="Contenidodelmarco"/>
-                        <w:overflowPunct w:val="false"/>
+                        <w:overflowPunct w:val="true"/>
                         <w:bidi w:val="0"/>
                         <w:rPr>
                           <w:color w:val="000000"/>
@@ -9065,7 +9075,7 @@
                     <w:p>
                       <w:pPr>
                         <w:pStyle w:val="Contenidodelmarco"/>
-                        <w:overflowPunct w:val="false"/>
+                        <w:overflowPunct w:val="true"/>
                         <w:bidi w:val="0"/>
                         <w:rPr>
                           <w:color w:val="000000"/>
@@ -9081,7 +9091,7 @@
                     <w:p>
                       <w:pPr>
                         <w:pStyle w:val="Contenidodelmarco"/>
-                        <w:overflowPunct w:val="false"/>
+                        <w:overflowPunct w:val="true"/>
                         <w:bidi w:val="0"/>
                         <w:rPr>
                           <w:color w:val="000000"/>
@@ -9098,7 +9108,7 @@
                     <w:p>
                       <w:pPr>
                         <w:pStyle w:val="Contenidodelmarco"/>
-                        <w:overflowPunct w:val="false"/>
+                        <w:overflowPunct w:val="true"/>
                         <w:bidi w:val="0"/>
                         <w:rPr>
                           <w:color w:val="000000"/>
@@ -9115,7 +9125,7 @@
                     <w:p>
                       <w:pPr>
                         <w:pStyle w:val="Contenidodelmarco"/>
-                        <w:overflowPunct w:val="false"/>
+                        <w:overflowPunct w:val="true"/>
                         <w:bidi w:val="0"/>
                         <w:rPr>
                           <w:color w:val="000000"/>
@@ -9132,7 +9142,7 @@
                     <w:p>
                       <w:pPr>
                         <w:pStyle w:val="Contenidodelmarco"/>
-                        <w:overflowPunct w:val="false"/>
+                        <w:overflowPunct w:val="true"/>
                         <w:bidi w:val="0"/>
                         <w:rPr>
                           <w:color w:val="000000"/>
@@ -9149,7 +9159,7 @@
                     <w:p>
                       <w:pPr>
                         <w:pStyle w:val="Contenidodelmarco"/>
-                        <w:overflowPunct w:val="false"/>
+                        <w:overflowPunct w:val="true"/>
                         <w:bidi w:val="0"/>
                         <w:rPr>
                           <w:color w:val="000000"/>
@@ -9167,7 +9177,7 @@
                     <w:p>
                       <w:pPr>
                         <w:pStyle w:val="Contenidodelmarco"/>
-                        <w:overflowPunct w:val="false"/>
+                        <w:overflowPunct w:val="true"/>
                         <w:bidi w:val="0"/>
                         <w:rPr>
                           <w:color w:val="000000"/>
@@ -9185,7 +9195,7 @@
                     <w:p>
                       <w:pPr>
                         <w:pStyle w:val="Contenidodelmarco"/>
-                        <w:overflowPunct w:val="false"/>
+                        <w:overflowPunct w:val="true"/>
                         <w:bidi w:val="0"/>
                         <w:rPr>
                           <w:color w:val="000000"/>
@@ -9203,7 +9213,7 @@
                     <w:p>
                       <w:pPr>
                         <w:pStyle w:val="Contenidodelmarco"/>
-                        <w:overflowPunct w:val="false"/>
+                        <w:overflowPunct w:val="true"/>
                         <w:bidi w:val="0"/>
                         <w:rPr>
                           <w:color w:val="000000"/>
@@ -9220,22 +9230,22 @@
                     <w:p>
                       <w:pPr>
                         <w:pStyle w:val="Contenidodelmarco"/>
-                        <w:overflowPunct w:val="false"/>
-                        <w:bidi w:val="0"/>
-                        <w:rPr>
-                          <w:color w:val="000000"/>
-                        </w:rPr>
-                      </w:pPr>
-                      <w:r>
-                        <w:rPr>
-                          <w:color w:val="000000"/>
-                        </w:rPr>
-                      </w:r>
-                    </w:p>
-                    <w:p>
-                      <w:pPr>
-                        <w:pStyle w:val="Contenidodelmarco"/>
-                        <w:overflowPunct w:val="false"/>
+                        <w:overflowPunct w:val="true"/>
+                        <w:bidi w:val="0"/>
+                        <w:rPr>
+                          <w:color w:val="000000"/>
+                        </w:rPr>
+                      </w:pPr>
+                      <w:r>
+                        <w:rPr>
+                          <w:color w:val="000000"/>
+                        </w:rPr>
+                      </w:r>
+                    </w:p>
+                    <w:p>
+                      <w:pPr>
+                        <w:pStyle w:val="Contenidodelmarco"/>
+                        <w:overflowPunct w:val="true"/>
                         <w:bidi w:val="0"/>
                         <w:rPr>
                           <w:color w:val="000000"/>
@@ -9252,7 +9262,7 @@
                     <w:p>
                       <w:pPr>
                         <w:pStyle w:val="Contenidodelmarco"/>
-                        <w:overflowPunct w:val="false"/>
+                        <w:overflowPunct w:val="true"/>
                         <w:bidi w:val="0"/>
                         <w:rPr>
                           <w:color w:val="000000"/>
@@ -9270,7 +9280,7 @@
                     <w:p>
                       <w:pPr>
                         <w:pStyle w:val="Contenidodelmarco"/>
-                        <w:overflowPunct w:val="false"/>
+                        <w:overflowPunct w:val="true"/>
                         <w:bidi w:val="0"/>
                         <w:rPr>
                           <w:color w:val="000000"/>
@@ -9288,7 +9298,7 @@
                     <w:p>
                       <w:pPr>
                         <w:pStyle w:val="Contenidodelmarco"/>
-                        <w:overflowPunct w:val="false"/>
+                        <w:overflowPunct w:val="true"/>
                         <w:bidi w:val="0"/>
                         <w:rPr>
                           <w:color w:val="000000"/>
@@ -9306,7 +9316,7 @@
                     <w:p>
                       <w:pPr>
                         <w:pStyle w:val="Contenidodelmarco"/>
-                        <w:overflowPunct w:val="false"/>
+                        <w:overflowPunct w:val="true"/>
                         <w:bidi w:val="0"/>
                         <w:rPr>
                           <w:color w:val="000000"/>
@@ -9323,20 +9333,22 @@
                     <w:p>
                       <w:pPr>
                         <w:pStyle w:val="Contenidodelmarco"/>
-                        <w:overflowPunct w:val="false"/>
-                        <w:bidi w:val="0"/>
-                        <w:rPr>
-                          <w:color w:val="000000"/>
-                        </w:rPr>
-                      </w:pPr>
-                      <w:bookmarkStart w:id="77" w:name="__DdeLink__663_384893485"/>
+                        <w:overflowPunct w:val="true"/>
+                        <w:bidi w:val="0"/>
+                        <w:rPr>
+                          <w:color w:val="000000"/>
+                        </w:rPr>
+                      </w:pPr>
+                      <w:bookmarkStart w:id="104" w:name="__DdeLink__478_886509056"/>
+                      <w:bookmarkStart w:id="105" w:name="__DdeLink__663_384893485"/>
                       <w:r>
                         <w:rPr>
                           <w:color w:val="000000"/>
                         </w:rPr>
                         <w:t>}</w:t>
                       </w:r>
-                      <w:bookmarkEnd w:id="77"/>
+                      <w:bookmarkEnd w:id="104"/>
+                      <w:bookmarkEnd w:id="105"/>
                     </w:p>
                   </w:txbxContent>
                 </v:textbox>

</xml_diff>